<commit_message>
second draft of testimony
</commit_message>
<xml_diff>
--- a/resources/testimony.docx
+++ b/resources/testimony.docx
@@ -33,7 +33,31 @@
         <w:rPr>
           <w:rFonts w:ascii="Times New Roman" w:hAnsi="Times New Roman" w:cs="Times New Roman"/>
         </w:rPr>
-        <w:t>In my third year of college, my mission trip supervisor asked me to tell her more about my experience growing up in the church with an attraction to the same gender. After five seconds of mental gymnastics, I realized that a satisfactory answer comprised a four-hour conversation that neither of us could have at a Friday night vespers.</w:t>
+        <w:t xml:space="preserve">In my third year of college, my mission trip supervisor asked me to tell her </w:t>
+      </w:r>
+      <w:r>
+        <w:rPr>
+          <w:rFonts w:ascii="Times New Roman" w:hAnsi="Times New Roman" w:cs="Times New Roman"/>
+        </w:rPr>
+        <w:t xml:space="preserve">what </w:t>
+      </w:r>
+      <w:r>
+        <w:rPr>
+          <w:rFonts w:ascii="Times New Roman" w:hAnsi="Times New Roman" w:cs="Times New Roman"/>
+        </w:rPr>
+        <w:t>my experience growing up in the church with an attraction to the same gender</w:t>
+      </w:r>
+      <w:r>
+        <w:rPr>
+          <w:rFonts w:ascii="Times New Roman" w:hAnsi="Times New Roman" w:cs="Times New Roman"/>
+        </w:rPr>
+        <w:t xml:space="preserve"> was like</w:t>
+      </w:r>
+      <w:r>
+        <w:rPr>
+          <w:rFonts w:ascii="Times New Roman" w:hAnsi="Times New Roman" w:cs="Times New Roman"/>
+        </w:rPr>
+        <w:t>. After five seconds of mental gymnastics, I realized that a satisfactory answer comprised a four-hour conversation that neither of us could have at a Friday night vespers.</w:t>
       </w:r>
     </w:p>
     <w:p>
@@ -304,7 +328,19 @@
         <w:rPr>
           <w:rFonts w:ascii="Times New Roman" w:hAnsi="Times New Roman" w:cs="Times New Roman"/>
         </w:rPr>
-        <w:t>Whether you are part of the queer community, the church, both, or neither, I hope my experience makes the discussion about sexuality more personal to you.</w:t>
+        <w:t xml:space="preserve">Whether you are part of the queer community, the church, </w:t>
+      </w:r>
+      <w:r>
+        <w:rPr>
+          <w:rFonts w:ascii="Times New Roman" w:hAnsi="Times New Roman" w:cs="Times New Roman"/>
+        </w:rPr>
+        <w:t xml:space="preserve">or </w:t>
+      </w:r>
+      <w:r>
+        <w:rPr>
+          <w:rFonts w:ascii="Times New Roman" w:hAnsi="Times New Roman" w:cs="Times New Roman"/>
+        </w:rPr>
+        <w:t>both, I hope my experience makes the discussion about sexuality more personal to you.</w:t>
       </w:r>
     </w:p>
     <w:p>
@@ -1211,7 +1247,7 @@
         <w:rPr>
           <w:rFonts w:ascii="Times New Roman" w:hAnsi="Times New Roman" w:cs="Times New Roman"/>
         </w:rPr>
-        <w:t>***</w:t>
+        <w:t>~~~</w:t>
       </w:r>
     </w:p>
     <w:p>
@@ -1894,21 +1930,7 @@
         <w:rPr>
           <w:rFonts w:ascii="Times New Roman" w:hAnsi="Times New Roman" w:cs="Times New Roman"/>
         </w:rPr>
-        <w:t xml:space="preserve">I </w:t>
-      </w:r>
-      <w:proofErr w:type="gramStart"/>
-      <w:r>
-        <w:rPr>
-          <w:rFonts w:ascii="Times New Roman" w:hAnsi="Times New Roman" w:cs="Times New Roman"/>
-        </w:rPr>
-        <w:t>began to notice</w:t>
-      </w:r>
-      <w:proofErr w:type="gramEnd"/>
-      <w:r>
-        <w:rPr>
-          <w:rFonts w:ascii="Times New Roman" w:hAnsi="Times New Roman" w:cs="Times New Roman"/>
-        </w:rPr>
-        <w:t xml:space="preserve"> the guys in my class much more than the girls.</w:t>
+        <w:t>I began to notice the guys in my class much more than the girls.</w:t>
       </w:r>
       <w:r>
         <w:rPr>
@@ -2273,21 +2295,7 @@
         <w:rPr>
           <w:rFonts w:ascii="Times New Roman" w:hAnsi="Times New Roman" w:cs="Times New Roman"/>
         </w:rPr>
-        <w:t xml:space="preserve"> I was asked to </w:t>
-      </w:r>
-      <w:proofErr w:type="spellStart"/>
-      <w:r>
-        <w:rPr>
-          <w:rFonts w:ascii="Times New Roman" w:hAnsi="Times New Roman" w:cs="Times New Roman"/>
-        </w:rPr>
-        <w:t>sext</w:t>
-      </w:r>
-      <w:proofErr w:type="spellEnd"/>
-      <w:r>
-        <w:rPr>
-          <w:rFonts w:ascii="Times New Roman" w:hAnsi="Times New Roman" w:cs="Times New Roman"/>
-        </w:rPr>
-        <w:t xml:space="preserve"> (well, okay, all I had was a</w:t>
+        <w:t xml:space="preserve"> I was asked to sext (well, okay, all I had was a</w:t>
       </w:r>
       <w:r>
         <w:rPr>
@@ -2788,7 +2796,7 @@
         <w:rPr>
           <w:rFonts w:ascii="Times New Roman" w:hAnsi="Times New Roman" w:cs="Times New Roman"/>
         </w:rPr>
-        <w:t>***</w:t>
+        <w:t>~~~</w:t>
       </w:r>
     </w:p>
     <w:p>
@@ -3273,7 +3281,7 @@
         <w:rPr>
           <w:rFonts w:ascii="Times New Roman" w:hAnsi="Times New Roman" w:cs="Times New Roman"/>
         </w:rPr>
-        <w:t>***</w:t>
+        <w:t>~~~</w:t>
       </w:r>
     </w:p>
     <w:p>
@@ -3577,7 +3585,7 @@
         <w:rPr>
           <w:rFonts w:ascii="Times New Roman" w:hAnsi="Times New Roman" w:cs="Times New Roman"/>
         </w:rPr>
-        <w:t>***</w:t>
+        <w:t>~~~</w:t>
       </w:r>
     </w:p>
     <w:p>
@@ -3845,21 +3853,7 @@
         <w:rPr>
           <w:rFonts w:ascii="Times New Roman" w:hAnsi="Times New Roman" w:cs="Times New Roman"/>
         </w:rPr>
-        <w:t xml:space="preserve"> that sometimes guys "have a lot of </w:t>
-      </w:r>
-      <w:proofErr w:type="gramStart"/>
-      <w:r>
-        <w:rPr>
-          <w:rFonts w:ascii="Times New Roman" w:hAnsi="Times New Roman" w:cs="Times New Roman"/>
-        </w:rPr>
-        <w:t>testosterone</w:t>
-      </w:r>
-      <w:proofErr w:type="gramEnd"/>
-      <w:r>
-        <w:rPr>
-          <w:rFonts w:ascii="Times New Roman" w:hAnsi="Times New Roman" w:cs="Times New Roman"/>
-        </w:rPr>
-        <w:t>" and they may need to "</w:t>
+        <w:t xml:space="preserve"> that sometimes guys "have a lot of testosterone" and they may need to "</w:t>
       </w:r>
       <w:r>
         <w:rPr>
@@ -3957,21 +3951,7 @@
         <w:rPr>
           <w:rFonts w:ascii="Times New Roman" w:hAnsi="Times New Roman" w:cs="Times New Roman"/>
         </w:rPr>
-        <w:t xml:space="preserve">would have rather been in trouble for </w:t>
-      </w:r>
-      <w:proofErr w:type="gramStart"/>
-      <w:r>
-        <w:rPr>
-          <w:rFonts w:ascii="Times New Roman" w:hAnsi="Times New Roman" w:cs="Times New Roman"/>
-        </w:rPr>
-        <w:t>actually having</w:t>
-      </w:r>
-      <w:proofErr w:type="gramEnd"/>
-      <w:r>
-        <w:rPr>
-          <w:rFonts w:ascii="Times New Roman" w:hAnsi="Times New Roman" w:cs="Times New Roman"/>
-        </w:rPr>
-        <w:t xml:space="preserve"> sex with a girl than for watching gay porn.</w:t>
+        <w:t>would have rather been in trouble for actually having sex with a girl than for watching gay porn.</w:t>
       </w:r>
     </w:p>
     <w:p>
@@ -4004,16 +3984,8 @@
           <w:rFonts w:ascii="Times New Roman" w:hAnsi="Times New Roman" w:cs="Times New Roman"/>
         </w:rPr>
         <w:br/>
-        <w:t>"</w:t>
-      </w:r>
-      <w:proofErr w:type="spellStart"/>
-      <w:r>
-        <w:rPr>
-          <w:rFonts w:ascii="Times New Roman" w:hAnsi="Times New Roman" w:cs="Times New Roman"/>
-        </w:rPr>
-        <w:t>Mhmmm</w:t>
-      </w:r>
-      <w:proofErr w:type="spellEnd"/>
+        <w:t>"Mhmmm</w:t>
+      </w:r>
       <w:r>
         <w:rPr>
           <w:rFonts w:ascii="Times New Roman" w:hAnsi="Times New Roman" w:cs="Times New Roman"/>
@@ -4437,19 +4409,11 @@
         </w:rPr>
         <w:t xml:space="preserve"> </w:t>
       </w:r>
-      <w:proofErr w:type="gramStart"/>
-      <w:r>
-        <w:rPr>
-          <w:rFonts w:ascii="Times New Roman" w:hAnsi="Times New Roman" w:cs="Times New Roman"/>
-        </w:rPr>
-        <w:t>opening up</w:t>
-      </w:r>
-      <w:proofErr w:type="gramEnd"/>
-      <w:r>
-        <w:rPr>
-          <w:rFonts w:ascii="Times New Roman" w:hAnsi="Times New Roman" w:cs="Times New Roman"/>
-        </w:rPr>
-        <w:t xml:space="preserve"> </w:t>
+      <w:r>
+        <w:rPr>
+          <w:rFonts w:ascii="Times New Roman" w:hAnsi="Times New Roman" w:cs="Times New Roman"/>
+        </w:rPr>
+        <w:t xml:space="preserve">opening up </w:t>
       </w:r>
       <w:r>
         <w:rPr>
@@ -4575,7 +4539,7 @@
         <w:rPr>
           <w:rFonts w:ascii="Times New Roman" w:hAnsi="Times New Roman" w:cs="Times New Roman"/>
         </w:rPr>
-        <w:t>***</w:t>
+        <w:t>~~~</w:t>
       </w:r>
     </w:p>
     <w:p>
@@ -5210,7 +5174,7 @@
         <w:rPr>
           <w:rFonts w:ascii="Times New Roman" w:hAnsi="Times New Roman" w:cs="Times New Roman"/>
         </w:rPr>
-        <w:t>***</w:t>
+        <w:t>~~~</w:t>
       </w:r>
     </w:p>
     <w:p>
@@ -6978,21 +6942,7 @@
         <w:rPr>
           <w:rFonts w:ascii="Times New Roman" w:hAnsi="Times New Roman" w:cs="Times New Roman"/>
         </w:rPr>
-        <w:t xml:space="preserve"> I remember sitting down in a classroom after </w:t>
-      </w:r>
-      <w:proofErr w:type="gramStart"/>
-      <w:r>
-        <w:rPr>
-          <w:rFonts w:ascii="Times New Roman" w:hAnsi="Times New Roman" w:cs="Times New Roman"/>
-        </w:rPr>
-        <w:t>successfully avoiding</w:t>
-      </w:r>
-      <w:proofErr w:type="gramEnd"/>
-      <w:r>
-        <w:rPr>
-          <w:rFonts w:ascii="Times New Roman" w:hAnsi="Times New Roman" w:cs="Times New Roman"/>
-        </w:rPr>
-        <w:t xml:space="preserve"> eye contact with all my male classmates. I meant to ask the teacher about my grade, but a classmate walked in and sat in front of me. </w:t>
+        <w:t xml:space="preserve"> I remember sitting down in a classroom after successfully avoiding eye contact with all my male classmates. I meant to ask the teacher about my grade, but a classmate walked in and sat in front of me. </w:t>
       </w:r>
     </w:p>
     <w:p>
@@ -7180,21 +7130,7 @@
         <w:rPr>
           <w:rFonts w:ascii="Times New Roman" w:hAnsi="Times New Roman" w:cs="Times New Roman"/>
         </w:rPr>
-        <w:t xml:space="preserve"> reinforced </w:t>
-      </w:r>
-      <w:proofErr w:type="gramStart"/>
-      <w:r>
-        <w:rPr>
-          <w:rFonts w:ascii="Times New Roman" w:hAnsi="Times New Roman" w:cs="Times New Roman"/>
-        </w:rPr>
-        <w:t>over and over again</w:t>
-      </w:r>
-      <w:proofErr w:type="gramEnd"/>
-      <w:r>
-        <w:rPr>
-          <w:rFonts w:ascii="Times New Roman" w:hAnsi="Times New Roman" w:cs="Times New Roman"/>
-        </w:rPr>
-        <w:t>.</w:t>
+        <w:t xml:space="preserve"> reinforced over and over again.</w:t>
       </w:r>
       <w:r>
         <w:rPr>
@@ -7567,19 +7503,7 @@
         <w:rPr>
           <w:rFonts w:ascii="Times New Roman" w:hAnsi="Times New Roman" w:cs="Times New Roman"/>
         </w:rPr>
-        <w:t xml:space="preserve">school, I'd become quite skilled </w:t>
-      </w:r>
-      <w:r>
-        <w:rPr>
-          <w:rFonts w:ascii="Times New Roman" w:hAnsi="Times New Roman" w:cs="Times New Roman"/>
-        </w:rPr>
-        <w:t>at</w:t>
-      </w:r>
-      <w:r>
-        <w:rPr>
-          <w:rFonts w:ascii="Times New Roman" w:hAnsi="Times New Roman" w:cs="Times New Roman"/>
-        </w:rPr>
-        <w:t xml:space="preserve"> ignoring my sexuality.</w:t>
+        <w:t>school, I'd become quite skilled at ignoring my sexuality.</w:t>
       </w:r>
       <w:r>
         <w:rPr>
@@ -7773,19 +7697,7 @@
         <w:rPr>
           <w:rFonts w:ascii="Times New Roman" w:hAnsi="Times New Roman" w:cs="Times New Roman"/>
         </w:rPr>
-        <w:t>I knew</w:t>
-      </w:r>
-      <w:r>
-        <w:rPr>
-          <w:rFonts w:ascii="Times New Roman" w:hAnsi="Times New Roman" w:cs="Times New Roman"/>
-        </w:rPr>
-        <w:t xml:space="preserve"> </w:t>
-      </w:r>
-      <w:r>
-        <w:rPr>
-          <w:rFonts w:ascii="Times New Roman" w:hAnsi="Times New Roman" w:cs="Times New Roman"/>
-        </w:rPr>
-        <w:t xml:space="preserve">that coming out </w:t>
+        <w:t xml:space="preserve">I knew that coming out </w:t>
       </w:r>
       <w:r>
         <w:rPr>
@@ -7815,13 +7727,7 @@
         <w:rPr>
           <w:rFonts w:ascii="Times New Roman" w:hAnsi="Times New Roman" w:cs="Times New Roman"/>
         </w:rPr>
-        <w:t xml:space="preserve"> reasoned that </w:t>
-      </w:r>
-      <w:r>
-        <w:rPr>
-          <w:rFonts w:ascii="Times New Roman" w:hAnsi="Times New Roman" w:cs="Times New Roman"/>
-        </w:rPr>
-        <w:t xml:space="preserve">negative reactions were </w:t>
+        <w:t xml:space="preserve"> reasoned that negative reactions were </w:t>
       </w:r>
       <w:r>
         <w:rPr>
@@ -7881,13 +7787,7 @@
         <w:rPr>
           <w:rFonts w:ascii="Times New Roman" w:hAnsi="Times New Roman" w:cs="Times New Roman"/>
         </w:rPr>
-        <w:t xml:space="preserve"> negative reactions. </w:t>
-      </w:r>
-      <w:r>
-        <w:rPr>
-          <w:rFonts w:ascii="Times New Roman" w:hAnsi="Times New Roman" w:cs="Times New Roman"/>
-        </w:rPr>
-        <w:t>Some</w:t>
+        <w:t xml:space="preserve"> negative reactions. Some</w:t>
       </w:r>
       <w:r>
         <w:rPr>
@@ -7899,39 +7799,13 @@
         <w:rPr>
           <w:rFonts w:ascii="Times New Roman" w:hAnsi="Times New Roman" w:cs="Times New Roman"/>
         </w:rPr>
-        <w:t>.</w:t>
-      </w:r>
-      <w:r>
-        <w:rPr>
-          <w:rFonts w:ascii="Times New Roman" w:hAnsi="Times New Roman" w:cs="Times New Roman"/>
-        </w:rPr>
-        <w:t xml:space="preserve"> </w:t>
-      </w:r>
-      <w:r>
-        <w:rPr>
-          <w:rFonts w:ascii="Times New Roman" w:hAnsi="Times New Roman" w:cs="Times New Roman"/>
-        </w:rPr>
-        <w:t xml:space="preserve">Some remained </w:t>
-      </w:r>
-      <w:r>
-        <w:rPr>
-          <w:rFonts w:ascii="Times New Roman" w:hAnsi="Times New Roman" w:cs="Times New Roman"/>
-        </w:rPr>
-        <w:t xml:space="preserve">the same friends </w:t>
-      </w:r>
-      <w:proofErr w:type="gramStart"/>
-      <w:r>
-        <w:rPr>
-          <w:rFonts w:ascii="Times New Roman" w:hAnsi="Times New Roman" w:cs="Times New Roman"/>
-        </w:rPr>
-        <w:t>as long as</w:t>
-      </w:r>
-      <w:proofErr w:type="gramEnd"/>
-      <w:r>
-        <w:rPr>
-          <w:rFonts w:ascii="Times New Roman" w:hAnsi="Times New Roman" w:cs="Times New Roman"/>
-        </w:rPr>
-        <w:t xml:space="preserve"> I continued to pretend that I was no different.</w:t>
+        <w:t xml:space="preserve">. Some remained </w:t>
+      </w:r>
+      <w:r>
+        <w:rPr>
+          <w:rFonts w:ascii="Times New Roman" w:hAnsi="Times New Roman" w:cs="Times New Roman"/>
+        </w:rPr>
+        <w:t>the same friends as long as I continued to pretend that I was no different.</w:t>
       </w:r>
     </w:p>
     <w:p>
@@ -7993,13 +7867,7 @@
         <w:rPr>
           <w:rFonts w:ascii="Times New Roman" w:hAnsi="Times New Roman" w:cs="Times New Roman"/>
         </w:rPr>
-        <w:t xml:space="preserve"> </w:t>
-      </w:r>
-      <w:r>
-        <w:rPr>
-          <w:rFonts w:ascii="Times New Roman" w:hAnsi="Times New Roman" w:cs="Times New Roman"/>
-        </w:rPr>
-        <w:t>Sometimes</w:t>
+        <w:t xml:space="preserve"> Sometimes</w:t>
       </w:r>
       <w:r>
         <w:rPr>
@@ -8067,7 +7935,6 @@
         </w:rPr>
         <w:t xml:space="preserve">I recall </w:t>
       </w:r>
-      <w:proofErr w:type="gramStart"/>
       <w:r>
         <w:rPr>
           <w:rFonts w:ascii="Times New Roman" w:hAnsi="Times New Roman" w:cs="Times New Roman"/>
@@ -8084,14 +7951,7 @@
         <w:rPr>
           <w:rFonts w:ascii="Times New Roman" w:hAnsi="Times New Roman" w:cs="Times New Roman"/>
         </w:rPr>
-        <w:t>up</w:t>
-      </w:r>
-      <w:proofErr w:type="gramEnd"/>
-      <w:r>
-        <w:rPr>
-          <w:rFonts w:ascii="Times New Roman" w:hAnsi="Times New Roman" w:cs="Times New Roman"/>
-        </w:rPr>
-        <w:t xml:space="preserve"> </w:t>
+        <w:t xml:space="preserve">up </w:t>
       </w:r>
       <w:r>
         <w:rPr>
@@ -8763,7 +8623,7 @@
         <w:rPr>
           <w:rFonts w:ascii="Times New Roman" w:hAnsi="Times New Roman" w:cs="Times New Roman"/>
         </w:rPr>
-        <w:t>***</w:t>
+        <w:t>~~~</w:t>
       </w:r>
     </w:p>
     <w:p>
@@ -10110,7 +9970,7 @@
         <w:rPr>
           <w:rFonts w:ascii="Times New Roman" w:hAnsi="Times New Roman" w:cs="Times New Roman"/>
         </w:rPr>
-        <w:t>***</w:t>
+        <w:t>~~~</w:t>
       </w:r>
     </w:p>
     <w:p>
@@ -10142,21 +10002,7 @@
         <w:rPr>
           <w:rFonts w:ascii="Times New Roman" w:hAnsi="Times New Roman" w:cs="Times New Roman"/>
         </w:rPr>
-        <w:t xml:space="preserve"> to </w:t>
-      </w:r>
-      <w:proofErr w:type="gramStart"/>
-      <w:r>
-        <w:rPr>
-          <w:rFonts w:ascii="Times New Roman" w:hAnsi="Times New Roman" w:cs="Times New Roman"/>
-        </w:rPr>
-        <w:t>open up</w:t>
-      </w:r>
-      <w:proofErr w:type="gramEnd"/>
-      <w:r>
-        <w:rPr>
-          <w:rFonts w:ascii="Times New Roman" w:hAnsi="Times New Roman" w:cs="Times New Roman"/>
-        </w:rPr>
-        <w:t xml:space="preserve"> to</w:t>
+        <w:t xml:space="preserve"> to open up to</w:t>
       </w:r>
       <w:r>
         <w:rPr>
@@ -11080,7 +10926,7 @@
         <w:rPr>
           <w:rFonts w:ascii="Times New Roman" w:hAnsi="Times New Roman" w:cs="Times New Roman"/>
         </w:rPr>
-        <w:t>***</w:t>
+        <w:t>~~~</w:t>
       </w:r>
     </w:p>
     <w:p>
@@ -11090,6 +10936,138 @@
           <w:rFonts w:ascii="Times New Roman" w:hAnsi="Times New Roman" w:cs="Times New Roman"/>
         </w:rPr>
       </w:pPr>
+      <w:r>
+        <w:rPr>
+          <w:rFonts w:ascii="Times New Roman" w:hAnsi="Times New Roman" w:cs="Times New Roman"/>
+        </w:rPr>
+        <w:t xml:space="preserve">When I share my experience, </w:t>
+      </w:r>
+      <w:r>
+        <w:rPr>
+          <w:rFonts w:ascii="Times New Roman" w:hAnsi="Times New Roman" w:cs="Times New Roman"/>
+        </w:rPr>
+        <w:t>I</w:t>
+      </w:r>
+      <w:r>
+        <w:rPr>
+          <w:rFonts w:ascii="Times New Roman" w:hAnsi="Times New Roman" w:cs="Times New Roman"/>
+        </w:rPr>
+        <w:t>’m</w:t>
+      </w:r>
+      <w:r>
+        <w:rPr>
+          <w:rFonts w:ascii="Times New Roman" w:hAnsi="Times New Roman" w:cs="Times New Roman"/>
+        </w:rPr>
+        <w:t xml:space="preserve"> often </w:t>
+      </w:r>
+      <w:r>
+        <w:rPr>
+          <w:rFonts w:ascii="Times New Roman" w:hAnsi="Times New Roman" w:cs="Times New Roman"/>
+        </w:rPr>
+        <w:t xml:space="preserve">asked </w:t>
+      </w:r>
+      <w:r>
+        <w:rPr>
+          <w:rFonts w:ascii="Times New Roman" w:hAnsi="Times New Roman" w:cs="Times New Roman"/>
+        </w:rPr>
+        <w:t xml:space="preserve">how </w:t>
+      </w:r>
+      <w:r>
+        <w:rPr>
+          <w:rFonts w:ascii="Times New Roman" w:hAnsi="Times New Roman" w:cs="Times New Roman"/>
+        </w:rPr>
+        <w:t>one individual</w:t>
+      </w:r>
+      <w:r>
+        <w:rPr>
+          <w:rFonts w:ascii="Times New Roman" w:hAnsi="Times New Roman" w:cs="Times New Roman"/>
+        </w:rPr>
+        <w:t xml:space="preserve"> </w:t>
+      </w:r>
+      <w:r>
+        <w:rPr>
+          <w:rFonts w:ascii="Times New Roman" w:hAnsi="Times New Roman" w:cs="Times New Roman"/>
+        </w:rPr>
+        <w:t xml:space="preserve">can make a difference. </w:t>
+      </w:r>
+      <w:r>
+        <w:rPr>
+          <w:rFonts w:ascii="Times New Roman" w:hAnsi="Times New Roman" w:cs="Times New Roman"/>
+        </w:rPr>
+        <w:t>What brough</w:t>
+      </w:r>
+      <w:r>
+        <w:rPr>
+          <w:rFonts w:ascii="Times New Roman" w:hAnsi="Times New Roman" w:cs="Times New Roman"/>
+        </w:rPr>
+        <w:t>t</w:t>
+      </w:r>
+      <w:r>
+        <w:rPr>
+          <w:rFonts w:ascii="Times New Roman" w:hAnsi="Times New Roman" w:cs="Times New Roman"/>
+        </w:rPr>
+        <w:t xml:space="preserve"> me hope? </w:t>
+      </w:r>
+      <w:r>
+        <w:rPr>
+          <w:rFonts w:ascii="Times New Roman" w:hAnsi="Times New Roman" w:cs="Times New Roman"/>
+        </w:rPr>
+        <w:t xml:space="preserve">What </w:t>
+      </w:r>
+      <w:r>
+        <w:rPr>
+          <w:rFonts w:ascii="Times New Roman" w:hAnsi="Times New Roman" w:cs="Times New Roman"/>
+        </w:rPr>
+        <w:t>else</w:t>
+      </w:r>
+      <w:r>
+        <w:rPr>
+          <w:rFonts w:ascii="Times New Roman" w:hAnsi="Times New Roman" w:cs="Times New Roman"/>
+        </w:rPr>
+        <w:t xml:space="preserve"> </w:t>
+      </w:r>
+      <w:r>
+        <w:rPr>
+          <w:rFonts w:ascii="Times New Roman" w:hAnsi="Times New Roman" w:cs="Times New Roman"/>
+        </w:rPr>
+        <w:t>could have helped a struggling high-schooler like me?</w:t>
+      </w:r>
+      <w:r>
+        <w:rPr>
+          <w:rFonts w:ascii="Times New Roman" w:hAnsi="Times New Roman" w:cs="Times New Roman"/>
+        </w:rPr>
+        <w:t xml:space="preserve"> Ideally, we would know if a friend </w:t>
+      </w:r>
+      <w:r>
+        <w:rPr>
+          <w:rFonts w:ascii="Times New Roman" w:hAnsi="Times New Roman" w:cs="Times New Roman"/>
+        </w:rPr>
+        <w:t>was</w:t>
+      </w:r>
+      <w:r>
+        <w:rPr>
+          <w:rFonts w:ascii="Times New Roman" w:hAnsi="Times New Roman" w:cs="Times New Roman"/>
+        </w:rPr>
+        <w:t xml:space="preserve"> struggling and be able to look out for them. </w:t>
+      </w:r>
+      <w:r>
+        <w:rPr>
+          <w:rFonts w:ascii="Times New Roman" w:hAnsi="Times New Roman" w:cs="Times New Roman"/>
+        </w:rPr>
+        <w:t>We might even study the theology behind sexuality and marriage ourselves so we could offer the best advic</w:t>
+      </w:r>
+      <w:r>
+        <w:rPr>
+          <w:rFonts w:ascii="Times New Roman" w:hAnsi="Times New Roman" w:cs="Times New Roman"/>
+        </w:rPr>
+        <w:t>e</w:t>
+      </w:r>
+      <w:r>
+        <w:rPr>
+          <w:rFonts w:ascii="Times New Roman" w:hAnsi="Times New Roman" w:cs="Times New Roman"/>
+        </w:rPr>
+        <w:t>.</w:t>
+      </w:r>
     </w:p>
     <w:p>
       <w:pPr>
@@ -11102,7 +11080,99 @@
         <w:rPr>
           <w:rFonts w:ascii="Times New Roman" w:hAnsi="Times New Roman" w:cs="Times New Roman"/>
         </w:rPr>
-        <w:t xml:space="preserve">But let’s be real. Not everyone has the time to read a bunch of books or decide what they think about the homosexuality debate. Luckily, as I reflect on my experience, I’ve realized that it does not take </w:t>
+        <w:t>But let’s be real.</w:t>
+      </w:r>
+      <w:r>
+        <w:rPr>
+          <w:rFonts w:ascii="Times New Roman" w:hAnsi="Times New Roman" w:cs="Times New Roman"/>
+        </w:rPr>
+        <w:t xml:space="preserve"> None of us are clairvoyant and</w:t>
+      </w:r>
+      <w:r>
+        <w:rPr>
+          <w:rFonts w:ascii="Times New Roman" w:hAnsi="Times New Roman" w:cs="Times New Roman"/>
+        </w:rPr>
+        <w:t xml:space="preserve"> </w:t>
+      </w:r>
+      <w:r>
+        <w:rPr>
+          <w:rFonts w:ascii="Times New Roman" w:hAnsi="Times New Roman" w:cs="Times New Roman"/>
+        </w:rPr>
+        <w:t>n</w:t>
+      </w:r>
+      <w:r>
+        <w:rPr>
+          <w:rFonts w:ascii="Times New Roman" w:hAnsi="Times New Roman" w:cs="Times New Roman"/>
+        </w:rPr>
+        <w:t>ot everyone has the time to read a bunch of books</w:t>
+      </w:r>
+      <w:r>
+        <w:rPr>
+          <w:rFonts w:ascii="Times New Roman" w:hAnsi="Times New Roman" w:cs="Times New Roman"/>
+        </w:rPr>
+        <w:t xml:space="preserve">. We </w:t>
+      </w:r>
+      <w:r>
+        <w:rPr>
+          <w:rFonts w:ascii="Times New Roman" w:hAnsi="Times New Roman" w:cs="Times New Roman"/>
+        </w:rPr>
+        <w:t>might</w:t>
+      </w:r>
+      <w:r>
+        <w:rPr>
+          <w:rFonts w:ascii="Times New Roman" w:hAnsi="Times New Roman" w:cs="Times New Roman"/>
+        </w:rPr>
+        <w:t xml:space="preserve"> not know </w:t>
+      </w:r>
+      <w:r>
+        <w:rPr>
+          <w:rFonts w:ascii="Times New Roman" w:hAnsi="Times New Roman" w:cs="Times New Roman"/>
+          <w:i/>
+          <w:iCs/>
+        </w:rPr>
+        <w:t>what</w:t>
+      </w:r>
+      <w:r>
+        <w:rPr>
+          <w:rFonts w:ascii="Times New Roman" w:hAnsi="Times New Roman" w:cs="Times New Roman"/>
+        </w:rPr>
+        <w:t xml:space="preserve"> to think about it</w:t>
+      </w:r>
+      <w:r>
+        <w:rPr>
+          <w:rFonts w:ascii="Times New Roman" w:hAnsi="Times New Roman" w:cs="Times New Roman"/>
+        </w:rPr>
+        <w:t>. Luckily, reflect</w:t>
+      </w:r>
+      <w:r>
+        <w:rPr>
+          <w:rFonts w:ascii="Times New Roman" w:hAnsi="Times New Roman" w:cs="Times New Roman"/>
+        </w:rPr>
+        <w:t>ing</w:t>
+      </w:r>
+      <w:r>
+        <w:rPr>
+          <w:rFonts w:ascii="Times New Roman" w:hAnsi="Times New Roman" w:cs="Times New Roman"/>
+        </w:rPr>
+        <w:t xml:space="preserve"> on my experience, I realized that </w:t>
+      </w:r>
+      <w:r>
+        <w:rPr>
+          <w:rFonts w:ascii="Times New Roman" w:hAnsi="Times New Roman" w:cs="Times New Roman"/>
+        </w:rPr>
+        <w:t xml:space="preserve">being a good friend does not depend on whether someone </w:t>
+      </w:r>
+      <w:r>
+        <w:rPr>
+          <w:rFonts w:ascii="Times New Roman" w:hAnsi="Times New Roman" w:cs="Times New Roman"/>
+        </w:rPr>
+        <w:t>has all the answers</w:t>
+      </w:r>
+      <w:r>
+        <w:rPr>
+          <w:rFonts w:ascii="Times New Roman" w:hAnsi="Times New Roman" w:cs="Times New Roman"/>
+        </w:rPr>
+        <w:t>.</w:t>
       </w:r>
     </w:p>
     <w:p>
@@ -11112,6 +11182,192 @@
           <w:rFonts w:ascii="Times New Roman" w:hAnsi="Times New Roman" w:cs="Times New Roman"/>
         </w:rPr>
       </w:pPr>
+      <w:r>
+        <w:rPr>
+          <w:rFonts w:ascii="Times New Roman" w:hAnsi="Times New Roman" w:cs="Times New Roman"/>
+        </w:rPr>
+        <w:t>Before facing any of the major issues in my life</w:t>
+      </w:r>
+      <w:r>
+        <w:rPr>
+          <w:rFonts w:ascii="Times New Roman" w:hAnsi="Times New Roman" w:cs="Times New Roman"/>
+        </w:rPr>
+        <w:t xml:space="preserve">, I needed </w:t>
+      </w:r>
+      <w:r>
+        <w:rPr>
+          <w:rFonts w:ascii="Times New Roman" w:hAnsi="Times New Roman" w:cs="Times New Roman"/>
+        </w:rPr>
+        <w:t>to</w:t>
+      </w:r>
+      <w:r>
+        <w:rPr>
+          <w:rFonts w:ascii="Times New Roman" w:hAnsi="Times New Roman" w:cs="Times New Roman"/>
+        </w:rPr>
+        <w:t xml:space="preserve"> view</w:t>
+      </w:r>
+      <w:r>
+        <w:rPr>
+          <w:rFonts w:ascii="Times New Roman" w:hAnsi="Times New Roman" w:cs="Times New Roman"/>
+        </w:rPr>
+        <w:t xml:space="preserve"> myself </w:t>
+      </w:r>
+      <w:r>
+        <w:rPr>
+          <w:rFonts w:ascii="Times New Roman" w:hAnsi="Times New Roman" w:cs="Times New Roman"/>
+        </w:rPr>
+        <w:t>as a normal human</w:t>
+      </w:r>
+      <w:r>
+        <w:rPr>
+          <w:rFonts w:ascii="Times New Roman" w:hAnsi="Times New Roman" w:cs="Times New Roman"/>
+        </w:rPr>
+        <w:t xml:space="preserve">. </w:t>
+      </w:r>
+      <w:r>
+        <w:rPr>
+          <w:rFonts w:ascii="Times New Roman" w:hAnsi="Times New Roman" w:cs="Times New Roman"/>
+        </w:rPr>
+        <w:t xml:space="preserve">After paying attention to </w:t>
+      </w:r>
+      <w:r>
+        <w:rPr>
+          <w:rFonts w:ascii="Times New Roman" w:hAnsi="Times New Roman" w:cs="Times New Roman"/>
+        </w:rPr>
+        <w:t>negative</w:t>
+      </w:r>
+      <w:r>
+        <w:rPr>
+          <w:rFonts w:ascii="Times New Roman" w:hAnsi="Times New Roman" w:cs="Times New Roman"/>
+        </w:rPr>
+        <w:t xml:space="preserve"> messages for </w:t>
+      </w:r>
+      <w:r>
+        <w:rPr>
+          <w:rFonts w:ascii="Times New Roman" w:hAnsi="Times New Roman" w:cs="Times New Roman"/>
+        </w:rPr>
+        <w:t xml:space="preserve">several </w:t>
+      </w:r>
+      <w:r>
+        <w:rPr>
+          <w:rFonts w:ascii="Times New Roman" w:hAnsi="Times New Roman" w:cs="Times New Roman"/>
+        </w:rPr>
+        <w:t xml:space="preserve">years, I </w:t>
+      </w:r>
+      <w:r>
+        <w:rPr>
+          <w:rFonts w:ascii="Times New Roman" w:hAnsi="Times New Roman" w:cs="Times New Roman"/>
+        </w:rPr>
+        <w:t>considered</w:t>
+      </w:r>
+      <w:r>
+        <w:rPr>
+          <w:rFonts w:ascii="Times New Roman" w:hAnsi="Times New Roman" w:cs="Times New Roman"/>
+        </w:rPr>
+        <w:t xml:space="preserve"> myself </w:t>
+      </w:r>
+      <w:r>
+        <w:rPr>
+          <w:rFonts w:ascii="Times New Roman" w:hAnsi="Times New Roman" w:cs="Times New Roman"/>
+        </w:rPr>
+        <w:t xml:space="preserve">less </w:t>
+      </w:r>
+      <w:r>
+        <w:rPr>
+          <w:rFonts w:ascii="Times New Roman" w:hAnsi="Times New Roman" w:cs="Times New Roman"/>
+        </w:rPr>
+        <w:t xml:space="preserve">than </w:t>
+      </w:r>
+      <w:r>
+        <w:rPr>
+          <w:rFonts w:ascii="Times New Roman" w:hAnsi="Times New Roman" w:cs="Times New Roman"/>
+        </w:rPr>
+        <w:t xml:space="preserve">human </w:t>
+      </w:r>
+      <w:r>
+        <w:rPr>
+          <w:rFonts w:ascii="Times New Roman" w:hAnsi="Times New Roman" w:cs="Times New Roman"/>
+        </w:rPr>
+        <w:t>due to</w:t>
+      </w:r>
+      <w:r>
+        <w:rPr>
+          <w:rFonts w:ascii="Times New Roman" w:hAnsi="Times New Roman" w:cs="Times New Roman"/>
+        </w:rPr>
+        <w:t xml:space="preserve"> my sexuality.</w:t>
+      </w:r>
+      <w:r>
+        <w:rPr>
+          <w:rFonts w:ascii="Times New Roman" w:hAnsi="Times New Roman" w:cs="Times New Roman"/>
+        </w:rPr>
+        <w:t xml:space="preserve"> </w:t>
+      </w:r>
+      <w:r>
+        <w:rPr>
+          <w:rFonts w:ascii="Times New Roman" w:hAnsi="Times New Roman" w:cs="Times New Roman"/>
+        </w:rPr>
+        <w:t xml:space="preserve">Hopefully this level of dehumanization isn’t so common that you </w:t>
+      </w:r>
+      <w:r>
+        <w:rPr>
+          <w:rFonts w:ascii="Times New Roman" w:hAnsi="Times New Roman" w:cs="Times New Roman"/>
+        </w:rPr>
+        <w:t>encounter</w:t>
+      </w:r>
+      <w:r>
+        <w:rPr>
+          <w:rFonts w:ascii="Times New Roman" w:hAnsi="Times New Roman" w:cs="Times New Roman"/>
+        </w:rPr>
+        <w:t xml:space="preserve"> it with a friend, family member, or in your own life, but you might.</w:t>
+      </w:r>
+      <w:r>
+        <w:rPr>
+          <w:rFonts w:ascii="Times New Roman" w:hAnsi="Times New Roman" w:cs="Times New Roman"/>
+        </w:rPr>
+        <w:t xml:space="preserve"> </w:t>
+      </w:r>
+      <w:r>
+        <w:rPr>
+          <w:rFonts w:ascii="Times New Roman" w:hAnsi="Times New Roman" w:cs="Times New Roman"/>
+        </w:rPr>
+        <w:t>In my case, i</w:t>
+      </w:r>
+      <w:r>
+        <w:rPr>
+          <w:rFonts w:ascii="Times New Roman" w:hAnsi="Times New Roman" w:cs="Times New Roman"/>
+        </w:rPr>
+        <w:t xml:space="preserve">t took many </w:t>
+      </w:r>
+      <w:r>
+        <w:rPr>
+          <w:rFonts w:ascii="Times New Roman" w:hAnsi="Times New Roman" w:cs="Times New Roman"/>
+        </w:rPr>
+        <w:t xml:space="preserve">exceptional </w:t>
+      </w:r>
+      <w:r>
+        <w:rPr>
+          <w:rFonts w:ascii="Times New Roman" w:hAnsi="Times New Roman" w:cs="Times New Roman"/>
+        </w:rPr>
+        <w:t>counterexamples</w:t>
+      </w:r>
+      <w:r>
+        <w:rPr>
+          <w:rFonts w:ascii="Times New Roman" w:hAnsi="Times New Roman" w:cs="Times New Roman"/>
+        </w:rPr>
+        <w:t xml:space="preserve"> from b</w:t>
+      </w:r>
+      <w:r>
+        <w:rPr>
+          <w:rFonts w:ascii="Times New Roman" w:hAnsi="Times New Roman" w:cs="Times New Roman"/>
+        </w:rPr>
+        <w:t>oth affirming and non-affirming friends</w:t>
+      </w:r>
+      <w:r>
+        <w:rPr>
+          <w:rFonts w:ascii="Times New Roman" w:hAnsi="Times New Roman" w:cs="Times New Roman"/>
+        </w:rPr>
+        <w:t xml:space="preserve"> to help me regain confidence and hope in God.</w:t>
+      </w:r>
     </w:p>
     <w:p>
       <w:pPr>
@@ -11120,6 +11376,92 @@
           <w:rFonts w:ascii="Times New Roman" w:hAnsi="Times New Roman" w:cs="Times New Roman"/>
         </w:rPr>
       </w:pPr>
+      <w:r>
+        <w:rPr>
+          <w:rFonts w:ascii="Times New Roman" w:hAnsi="Times New Roman" w:cs="Times New Roman"/>
+        </w:rPr>
+        <w:t xml:space="preserve">On one school trip in college, I found myself rooming with a non-affirming friend. I didn’t want to be that close for an entire week without being transparent with him. Though </w:t>
+      </w:r>
+      <w:r>
+        <w:rPr>
+          <w:rFonts w:ascii="Times New Roman" w:hAnsi="Times New Roman" w:cs="Times New Roman"/>
+        </w:rPr>
+        <w:t xml:space="preserve">afraid </w:t>
+      </w:r>
+      <w:r>
+        <w:rPr>
+          <w:rFonts w:ascii="Times New Roman" w:hAnsi="Times New Roman" w:cs="Times New Roman"/>
+        </w:rPr>
+        <w:t xml:space="preserve">that </w:t>
+      </w:r>
+      <w:r>
+        <w:rPr>
+          <w:rFonts w:ascii="Times New Roman" w:hAnsi="Times New Roman" w:cs="Times New Roman"/>
+        </w:rPr>
+        <w:t>he may request a different roommate,</w:t>
+      </w:r>
+      <w:r>
+        <w:rPr>
+          <w:rFonts w:ascii="Times New Roman" w:hAnsi="Times New Roman" w:cs="Times New Roman"/>
+        </w:rPr>
+        <w:t xml:space="preserve"> </w:t>
+      </w:r>
+      <w:r>
+        <w:rPr>
+          <w:rFonts w:ascii="Times New Roman" w:hAnsi="Times New Roman" w:cs="Times New Roman"/>
+        </w:rPr>
+        <w:t>I came out to him</w:t>
+      </w:r>
+      <w:r>
+        <w:rPr>
+          <w:rFonts w:ascii="Times New Roman" w:hAnsi="Times New Roman" w:cs="Times New Roman"/>
+        </w:rPr>
+        <w:t>.</w:t>
+      </w:r>
+      <w:r>
+        <w:rPr>
+          <w:rFonts w:ascii="Times New Roman" w:hAnsi="Times New Roman" w:cs="Times New Roman"/>
+        </w:rPr>
+        <w:t xml:space="preserve"> </w:t>
+      </w:r>
+      <w:r>
+        <w:rPr>
+          <w:rFonts w:ascii="Times New Roman" w:hAnsi="Times New Roman" w:cs="Times New Roman"/>
+        </w:rPr>
+        <w:t>Instead,</w:t>
+      </w:r>
+      <w:r>
+        <w:rPr>
+          <w:rFonts w:ascii="Times New Roman" w:hAnsi="Times New Roman" w:cs="Times New Roman"/>
+        </w:rPr>
+        <w:t xml:space="preserve"> he reassured me and asked me </w:t>
+      </w:r>
+      <w:r>
+        <w:rPr>
+          <w:rFonts w:ascii="Times New Roman" w:hAnsi="Times New Roman" w:cs="Times New Roman"/>
+        </w:rPr>
+        <w:t>about my romantic interests</w:t>
+      </w:r>
+      <w:r>
+        <w:rPr>
+          <w:rFonts w:ascii="Times New Roman" w:hAnsi="Times New Roman" w:cs="Times New Roman"/>
+        </w:rPr>
+        <w:t xml:space="preserve">. Nothing else had ever made me feel that </w:t>
+      </w:r>
+      <w:r>
+        <w:rPr>
+          <w:rFonts w:ascii="Times New Roman" w:hAnsi="Times New Roman" w:cs="Times New Roman"/>
+          <w:i/>
+          <w:iCs/>
+        </w:rPr>
+        <w:t>normal</w:t>
+      </w:r>
+      <w:r>
+        <w:rPr>
+          <w:rFonts w:ascii="Times New Roman" w:hAnsi="Times New Roman" w:cs="Times New Roman"/>
+        </w:rPr>
+        <w:t xml:space="preserve"> before.</w:t>
+      </w:r>
     </w:p>
     <w:p>
       <w:pPr>
@@ -11128,6 +11470,198 @@
           <w:rFonts w:ascii="Times New Roman" w:hAnsi="Times New Roman" w:cs="Times New Roman"/>
         </w:rPr>
       </w:pPr>
+      <w:r>
+        <w:rPr>
+          <w:rFonts w:ascii="Times New Roman" w:hAnsi="Times New Roman" w:cs="Times New Roman"/>
+        </w:rPr>
+        <w:t xml:space="preserve">The way sexuality was discussed </w:t>
+      </w:r>
+      <w:r>
+        <w:rPr>
+          <w:rFonts w:ascii="Times New Roman" w:hAnsi="Times New Roman" w:cs="Times New Roman"/>
+        </w:rPr>
+        <w:t>in my environment</w:t>
+      </w:r>
+      <w:r>
+        <w:rPr>
+          <w:rFonts w:ascii="Times New Roman" w:hAnsi="Times New Roman" w:cs="Times New Roman"/>
+        </w:rPr>
+        <w:t xml:space="preserve"> also</w:t>
+      </w:r>
+      <w:r>
+        <w:rPr>
+          <w:rFonts w:ascii="Times New Roman" w:hAnsi="Times New Roman" w:cs="Times New Roman"/>
+        </w:rPr>
+        <w:t xml:space="preserve"> </w:t>
+      </w:r>
+      <w:r>
+        <w:rPr>
+          <w:rFonts w:ascii="Times New Roman" w:hAnsi="Times New Roman" w:cs="Times New Roman"/>
+        </w:rPr>
+        <w:t xml:space="preserve">influenced </w:t>
+      </w:r>
+      <w:r>
+        <w:rPr>
+          <w:rFonts w:ascii="Times New Roman" w:hAnsi="Times New Roman" w:cs="Times New Roman"/>
+        </w:rPr>
+        <w:t xml:space="preserve">how I dealt with it personally. </w:t>
+      </w:r>
+      <w:r>
+        <w:rPr>
+          <w:rFonts w:ascii="Times New Roman" w:hAnsi="Times New Roman" w:cs="Times New Roman"/>
+        </w:rPr>
+        <w:t>U</w:t>
+      </w:r>
+      <w:r>
+        <w:rPr>
+          <w:rFonts w:ascii="Times New Roman" w:hAnsi="Times New Roman" w:cs="Times New Roman"/>
+        </w:rPr>
+        <w:t>nnecessar</w:t>
+      </w:r>
+      <w:r>
+        <w:rPr>
+          <w:rFonts w:ascii="Times New Roman" w:hAnsi="Times New Roman" w:cs="Times New Roman"/>
+        </w:rPr>
+        <w:t>ily</w:t>
+      </w:r>
+      <w:r>
+        <w:rPr>
+          <w:rFonts w:ascii="Times New Roman" w:hAnsi="Times New Roman" w:cs="Times New Roman"/>
+        </w:rPr>
+        <w:t xml:space="preserve"> quot</w:t>
+      </w:r>
+      <w:r>
+        <w:rPr>
+          <w:rFonts w:ascii="Times New Roman" w:hAnsi="Times New Roman" w:cs="Times New Roman"/>
+        </w:rPr>
+        <w:t>ed</w:t>
+      </w:r>
+      <w:r>
+        <w:rPr>
+          <w:rFonts w:ascii="Times New Roman" w:hAnsi="Times New Roman" w:cs="Times New Roman"/>
+        </w:rPr>
+        <w:t xml:space="preserve"> prohibition passages</w:t>
+      </w:r>
+      <w:r>
+        <w:rPr>
+          <w:rFonts w:ascii="Times New Roman" w:hAnsi="Times New Roman" w:cs="Times New Roman"/>
+        </w:rPr>
+        <w:t xml:space="preserve"> </w:t>
+      </w:r>
+      <w:r>
+        <w:rPr>
+          <w:rFonts w:ascii="Times New Roman" w:hAnsi="Times New Roman" w:cs="Times New Roman"/>
+        </w:rPr>
+        <w:t>didn’t bring</w:t>
+      </w:r>
+      <w:r>
+        <w:rPr>
+          <w:rFonts w:ascii="Times New Roman" w:hAnsi="Times New Roman" w:cs="Times New Roman"/>
+        </w:rPr>
+        <w:t xml:space="preserve"> me closer to God</w:t>
+      </w:r>
+      <w:r>
+        <w:rPr>
+          <w:rFonts w:ascii="Times New Roman" w:hAnsi="Times New Roman" w:cs="Times New Roman"/>
+        </w:rPr>
+        <w:t>.</w:t>
+      </w:r>
+      <w:r>
+        <w:rPr>
+          <w:rFonts w:ascii="Times New Roman" w:hAnsi="Times New Roman" w:cs="Times New Roman"/>
+        </w:rPr>
+        <w:t xml:space="preserve"> </w:t>
+      </w:r>
+      <w:r>
+        <w:rPr>
+          <w:rFonts w:ascii="Times New Roman" w:hAnsi="Times New Roman" w:cs="Times New Roman"/>
+        </w:rPr>
+        <w:t>The type of person to make d</w:t>
+      </w:r>
+      <w:r>
+        <w:rPr>
+          <w:rFonts w:ascii="Times New Roman" w:hAnsi="Times New Roman" w:cs="Times New Roman"/>
+        </w:rPr>
+        <w:t xml:space="preserve">erogatory gay jokes </w:t>
+      </w:r>
+      <w:r>
+        <w:rPr>
+          <w:rFonts w:ascii="Times New Roman" w:hAnsi="Times New Roman" w:cs="Times New Roman"/>
+        </w:rPr>
+        <w:t xml:space="preserve">was also the last type </w:t>
+      </w:r>
+      <w:r>
+        <w:rPr>
+          <w:rFonts w:ascii="Times New Roman" w:hAnsi="Times New Roman" w:cs="Times New Roman"/>
+        </w:rPr>
+        <w:t>I would</w:t>
+      </w:r>
+      <w:r>
+        <w:rPr>
+          <w:rFonts w:ascii="Times New Roman" w:hAnsi="Times New Roman" w:cs="Times New Roman"/>
+        </w:rPr>
+        <w:t xml:space="preserve"> choose to </w:t>
+      </w:r>
+      <w:r>
+        <w:rPr>
+          <w:rFonts w:ascii="Times New Roman" w:hAnsi="Times New Roman" w:cs="Times New Roman"/>
+        </w:rPr>
+        <w:t>be vulnerable with</w:t>
+      </w:r>
+      <w:r>
+        <w:rPr>
+          <w:rFonts w:ascii="Times New Roman" w:hAnsi="Times New Roman" w:cs="Times New Roman"/>
+        </w:rPr>
+        <w:t>.</w:t>
+      </w:r>
+      <w:r>
+        <w:rPr>
+          <w:rFonts w:ascii="Times New Roman" w:hAnsi="Times New Roman" w:cs="Times New Roman"/>
+        </w:rPr>
+        <w:t xml:space="preserve"> </w:t>
+      </w:r>
+      <w:r>
+        <w:rPr>
+          <w:rFonts w:ascii="Times New Roman" w:hAnsi="Times New Roman" w:cs="Times New Roman"/>
+        </w:rPr>
+        <w:t>I</w:t>
+      </w:r>
+      <w:r>
+        <w:rPr>
+          <w:rFonts w:ascii="Times New Roman" w:hAnsi="Times New Roman" w:cs="Times New Roman"/>
+        </w:rPr>
+        <w:t>nstead</w:t>
+      </w:r>
+      <w:r>
+        <w:rPr>
+          <w:rFonts w:ascii="Times New Roman" w:hAnsi="Times New Roman" w:cs="Times New Roman"/>
+        </w:rPr>
+        <w:t>, h</w:t>
+      </w:r>
+      <w:r>
+        <w:rPr>
+          <w:rFonts w:ascii="Times New Roman" w:hAnsi="Times New Roman" w:cs="Times New Roman"/>
+        </w:rPr>
+        <w:t xml:space="preserve">earing educated discussions allowed for more logical processing of </w:t>
+      </w:r>
+      <w:r>
+        <w:rPr>
+          <w:rFonts w:ascii="Times New Roman" w:hAnsi="Times New Roman" w:cs="Times New Roman"/>
+        </w:rPr>
+        <w:t xml:space="preserve">my </w:t>
+      </w:r>
+      <w:r>
+        <w:rPr>
+          <w:rFonts w:ascii="Times New Roman" w:hAnsi="Times New Roman" w:cs="Times New Roman"/>
+        </w:rPr>
+        <w:t>feelings and beliefs.</w:t>
+      </w:r>
+      <w:r>
+        <w:rPr>
+          <w:rFonts w:ascii="Times New Roman" w:hAnsi="Times New Roman" w:cs="Times New Roman"/>
+        </w:rPr>
+        <w:t xml:space="preserve"> </w:t>
+      </w:r>
     </w:p>
     <w:p>
       <w:pPr>
@@ -11136,6 +11670,259 @@
           <w:rFonts w:ascii="Times New Roman" w:hAnsi="Times New Roman" w:cs="Times New Roman"/>
         </w:rPr>
       </w:pPr>
+      <w:r>
+        <w:rPr>
+          <w:rFonts w:ascii="Times New Roman" w:hAnsi="Times New Roman" w:cs="Times New Roman"/>
+        </w:rPr>
+        <w:t>Sometimes</w:t>
+      </w:r>
+      <w:r>
+        <w:rPr>
+          <w:rFonts w:ascii="Times New Roman" w:hAnsi="Times New Roman" w:cs="Times New Roman"/>
+        </w:rPr>
+        <w:t xml:space="preserve"> an adult I knew provided an example</w:t>
+      </w:r>
+      <w:r>
+        <w:rPr>
+          <w:rFonts w:ascii="Times New Roman" w:hAnsi="Times New Roman" w:cs="Times New Roman"/>
+        </w:rPr>
+        <w:t xml:space="preserve">, but more often it was from </w:t>
+      </w:r>
+      <w:r>
+        <w:rPr>
+          <w:rFonts w:ascii="Times New Roman" w:hAnsi="Times New Roman" w:cs="Times New Roman"/>
+        </w:rPr>
+        <w:t>a sermon I heard or story I read.</w:t>
+      </w:r>
+      <w:r>
+        <w:rPr>
+          <w:rFonts w:ascii="Times New Roman" w:hAnsi="Times New Roman" w:cs="Times New Roman"/>
+        </w:rPr>
+        <w:t xml:space="preserve"> </w:t>
+      </w:r>
+      <w:r>
+        <w:rPr>
+          <w:rFonts w:ascii="Times New Roman" w:hAnsi="Times New Roman" w:cs="Times New Roman"/>
+        </w:rPr>
+        <w:t>Following suit</w:t>
+      </w:r>
+      <w:r>
+        <w:rPr>
+          <w:rFonts w:ascii="Times New Roman" w:hAnsi="Times New Roman" w:cs="Times New Roman"/>
+        </w:rPr>
+        <w:t xml:space="preserve"> was scary at first,</w:t>
+      </w:r>
+      <w:r>
+        <w:rPr>
+          <w:rFonts w:ascii="Times New Roman" w:hAnsi="Times New Roman" w:cs="Times New Roman"/>
+        </w:rPr>
+        <w:t xml:space="preserve"> but</w:t>
+      </w:r>
+      <w:r>
+        <w:rPr>
+          <w:rFonts w:ascii="Times New Roman" w:hAnsi="Times New Roman" w:cs="Times New Roman"/>
+        </w:rPr>
+        <w:t xml:space="preserve"> </w:t>
+      </w:r>
+      <w:r>
+        <w:rPr>
+          <w:rFonts w:ascii="Times New Roman" w:hAnsi="Times New Roman" w:cs="Times New Roman"/>
+        </w:rPr>
+        <w:t xml:space="preserve">if I </w:t>
+      </w:r>
+      <w:r>
+        <w:rPr>
+          <w:rFonts w:ascii="Times New Roman" w:hAnsi="Times New Roman" w:cs="Times New Roman"/>
+        </w:rPr>
+        <w:t>want</w:t>
+      </w:r>
+      <w:r>
+        <w:rPr>
+          <w:rFonts w:ascii="Times New Roman" w:hAnsi="Times New Roman" w:cs="Times New Roman"/>
+        </w:rPr>
+        <w:t>ed</w:t>
+      </w:r>
+      <w:r>
+        <w:rPr>
+          <w:rFonts w:ascii="Times New Roman" w:hAnsi="Times New Roman" w:cs="Times New Roman"/>
+        </w:rPr>
+        <w:t xml:space="preserve"> to </w:t>
+      </w:r>
+      <w:r>
+        <w:rPr>
+          <w:rFonts w:ascii="Times New Roman" w:hAnsi="Times New Roman" w:cs="Times New Roman"/>
+        </w:rPr>
+        <w:t>see a change</w:t>
+      </w:r>
+      <w:r>
+        <w:rPr>
+          <w:rFonts w:ascii="Times New Roman" w:hAnsi="Times New Roman" w:cs="Times New Roman"/>
+        </w:rPr>
+        <w:t xml:space="preserve"> around me</w:t>
+      </w:r>
+      <w:r>
+        <w:rPr>
+          <w:rFonts w:ascii="Times New Roman" w:hAnsi="Times New Roman" w:cs="Times New Roman"/>
+        </w:rPr>
+        <w:t>, I need</w:t>
+      </w:r>
+      <w:r>
+        <w:rPr>
+          <w:rFonts w:ascii="Times New Roman" w:hAnsi="Times New Roman" w:cs="Times New Roman"/>
+        </w:rPr>
+        <w:t>ed</w:t>
+      </w:r>
+      <w:r>
+        <w:rPr>
+          <w:rFonts w:ascii="Times New Roman" w:hAnsi="Times New Roman" w:cs="Times New Roman"/>
+        </w:rPr>
+        <w:t xml:space="preserve"> to </w:t>
+      </w:r>
+      <w:r>
+        <w:rPr>
+          <w:rFonts w:ascii="Times New Roman" w:hAnsi="Times New Roman" w:cs="Times New Roman"/>
+        </w:rPr>
+        <w:t>help instigate</w:t>
+      </w:r>
+      <w:r>
+        <w:rPr>
+          <w:rFonts w:ascii="Times New Roman" w:hAnsi="Times New Roman" w:cs="Times New Roman"/>
+        </w:rPr>
+        <w:t xml:space="preserve"> it.</w:t>
+      </w:r>
+      <w:r>
+        <w:rPr>
+          <w:rFonts w:ascii="Times New Roman" w:hAnsi="Times New Roman" w:cs="Times New Roman"/>
+        </w:rPr>
+        <w:t xml:space="preserve"> Others have also tried to tell their stories to initiate discussion</w:t>
+      </w:r>
+      <w:r>
+        <w:rPr>
+          <w:rFonts w:ascii="Times New Roman" w:hAnsi="Times New Roman" w:cs="Times New Roman"/>
+        </w:rPr>
+        <w:t xml:space="preserve"> and I have seen great things </w:t>
+      </w:r>
+      <w:r>
+        <w:rPr>
+          <w:rFonts w:ascii="Times New Roman" w:hAnsi="Times New Roman" w:cs="Times New Roman"/>
+        </w:rPr>
+        <w:lastRenderedPageBreak/>
+        <w:t>come of it.</w:t>
+      </w:r>
+      <w:r>
+        <w:rPr>
+          <w:rFonts w:ascii="Times New Roman" w:hAnsi="Times New Roman" w:cs="Times New Roman"/>
+        </w:rPr>
+        <w:t xml:space="preserve"> </w:t>
+      </w:r>
+      <w:r>
+        <w:rPr>
+          <w:rFonts w:ascii="Times New Roman" w:hAnsi="Times New Roman" w:cs="Times New Roman"/>
+        </w:rPr>
+        <w:t>As you can see, i</w:t>
+      </w:r>
+      <w:r>
+        <w:rPr>
+          <w:rFonts w:ascii="Times New Roman" w:hAnsi="Times New Roman" w:cs="Times New Roman"/>
+        </w:rPr>
+        <w:t xml:space="preserve">t </w:t>
+      </w:r>
+      <w:r>
+        <w:rPr>
+          <w:rFonts w:ascii="Times New Roman" w:hAnsi="Times New Roman" w:cs="Times New Roman"/>
+        </w:rPr>
+        <w:t>didn’t</w:t>
+      </w:r>
+      <w:r>
+        <w:rPr>
+          <w:rFonts w:ascii="Times New Roman" w:hAnsi="Times New Roman" w:cs="Times New Roman"/>
+        </w:rPr>
+        <w:t xml:space="preserve"> take </w:t>
+      </w:r>
+      <w:r>
+        <w:rPr>
+          <w:rFonts w:ascii="Times New Roman" w:hAnsi="Times New Roman" w:cs="Times New Roman"/>
+        </w:rPr>
+        <w:t>a theology degree</w:t>
+      </w:r>
+      <w:r>
+        <w:rPr>
+          <w:rFonts w:ascii="Times New Roman" w:hAnsi="Times New Roman" w:cs="Times New Roman"/>
+        </w:rPr>
+        <w:t xml:space="preserve"> to make a difference</w:t>
+      </w:r>
+      <w:r>
+        <w:rPr>
+          <w:rFonts w:ascii="Times New Roman" w:hAnsi="Times New Roman" w:cs="Times New Roman"/>
+        </w:rPr>
+        <w:t xml:space="preserve">. </w:t>
+      </w:r>
+      <w:r>
+        <w:rPr>
+          <w:rFonts w:ascii="Times New Roman" w:hAnsi="Times New Roman" w:cs="Times New Roman"/>
+        </w:rPr>
+        <w:t xml:space="preserve">It </w:t>
+      </w:r>
+      <w:r>
+        <w:rPr>
+          <w:rFonts w:ascii="Times New Roman" w:hAnsi="Times New Roman" w:cs="Times New Roman"/>
+        </w:rPr>
+        <w:t>took</w:t>
+      </w:r>
+      <w:r>
+        <w:rPr>
+          <w:rFonts w:ascii="Times New Roman" w:hAnsi="Times New Roman" w:cs="Times New Roman"/>
+        </w:rPr>
+        <w:t xml:space="preserve"> common sense and respect</w:t>
+      </w:r>
+      <w:r>
+        <w:rPr>
+          <w:rFonts w:ascii="Times New Roman" w:hAnsi="Times New Roman" w:cs="Times New Roman"/>
+        </w:rPr>
+        <w:t>.</w:t>
+      </w:r>
+      <w:r>
+        <w:rPr>
+          <w:rFonts w:ascii="Times New Roman" w:hAnsi="Times New Roman" w:cs="Times New Roman"/>
+        </w:rPr>
+        <w:t xml:space="preserve"> </w:t>
+      </w:r>
+      <w:r>
+        <w:rPr>
+          <w:rFonts w:ascii="Times New Roman" w:hAnsi="Times New Roman" w:cs="Times New Roman"/>
+        </w:rPr>
+        <w:t>It may take p</w:t>
+      </w:r>
+      <w:r>
+        <w:rPr>
+          <w:rFonts w:ascii="Times New Roman" w:hAnsi="Times New Roman" w:cs="Times New Roman"/>
+        </w:rPr>
+        <w:t>ut</w:t>
+      </w:r>
+      <w:r>
+        <w:rPr>
+          <w:rFonts w:ascii="Times New Roman" w:hAnsi="Times New Roman" w:cs="Times New Roman"/>
+        </w:rPr>
+        <w:t>ting</w:t>
+      </w:r>
+      <w:r>
+        <w:rPr>
+          <w:rFonts w:ascii="Times New Roman" w:hAnsi="Times New Roman" w:cs="Times New Roman"/>
+        </w:rPr>
+        <w:t xml:space="preserve"> </w:t>
+      </w:r>
+      <w:r>
+        <w:rPr>
+          <w:rFonts w:ascii="Times New Roman" w:hAnsi="Times New Roman" w:cs="Times New Roman"/>
+        </w:rPr>
+        <w:t>ourselves in each other’s shoes once in a while</w:t>
+      </w:r>
+      <w:r>
+        <w:rPr>
+          <w:rFonts w:ascii="Times New Roman" w:hAnsi="Times New Roman" w:cs="Times New Roman"/>
+        </w:rPr>
+        <w:t>.</w:t>
+      </w:r>
     </w:p>
     <w:p>
       <w:pPr>
@@ -11144,6 +11931,170 @@
           <w:rFonts w:ascii="Times New Roman" w:hAnsi="Times New Roman" w:cs="Times New Roman"/>
         </w:rPr>
       </w:pPr>
+      <w:r>
+        <w:rPr>
+          <w:rFonts w:ascii="Times New Roman" w:hAnsi="Times New Roman" w:cs="Times New Roman"/>
+        </w:rPr>
+        <w:t xml:space="preserve">With respect to sexuality and shame, I always like to think of what would make </w:t>
+      </w:r>
+      <w:r>
+        <w:rPr>
+          <w:rFonts w:ascii="Times New Roman" w:hAnsi="Times New Roman" w:cs="Times New Roman"/>
+          <w:i/>
+          <w:iCs/>
+        </w:rPr>
+        <w:t>me</w:t>
+      </w:r>
+      <w:r>
+        <w:rPr>
+          <w:rFonts w:ascii="Times New Roman" w:hAnsi="Times New Roman" w:cs="Times New Roman"/>
+        </w:rPr>
+        <w:t xml:space="preserve"> the type of person that someone would </w:t>
+      </w:r>
+      <w:r>
+        <w:rPr>
+          <w:rFonts w:ascii="Times New Roman" w:hAnsi="Times New Roman" w:cs="Times New Roman"/>
+        </w:rPr>
+        <w:t xml:space="preserve">feel safe </w:t>
+      </w:r>
+      <w:r>
+        <w:rPr>
+          <w:rFonts w:ascii="Times New Roman" w:hAnsi="Times New Roman" w:cs="Times New Roman"/>
+        </w:rPr>
+        <w:t>com</w:t>
+      </w:r>
+      <w:r>
+        <w:rPr>
+          <w:rFonts w:ascii="Times New Roman" w:hAnsi="Times New Roman" w:cs="Times New Roman"/>
+        </w:rPr>
+        <w:t>ing</w:t>
+      </w:r>
+      <w:r>
+        <w:rPr>
+          <w:rFonts w:ascii="Times New Roman" w:hAnsi="Times New Roman" w:cs="Times New Roman"/>
+        </w:rPr>
+        <w:t xml:space="preserve"> out to. </w:t>
+      </w:r>
+      <w:r>
+        <w:rPr>
+          <w:rFonts w:ascii="Times New Roman" w:hAnsi="Times New Roman" w:cs="Times New Roman"/>
+        </w:rPr>
+        <w:t xml:space="preserve">I’d need to </w:t>
+      </w:r>
+      <w:r>
+        <w:rPr>
+          <w:rFonts w:ascii="Times New Roman" w:hAnsi="Times New Roman" w:cs="Times New Roman"/>
+        </w:rPr>
+        <w:t xml:space="preserve">speak maturely about sexuality </w:t>
+      </w:r>
+      <w:r>
+        <w:rPr>
+          <w:rFonts w:ascii="Times New Roman" w:hAnsi="Times New Roman" w:cs="Times New Roman"/>
+        </w:rPr>
+        <w:t>when</w:t>
+      </w:r>
+      <w:r>
+        <w:rPr>
+          <w:rFonts w:ascii="Times New Roman" w:hAnsi="Times New Roman" w:cs="Times New Roman"/>
+        </w:rPr>
+        <w:t xml:space="preserve"> </w:t>
+      </w:r>
+      <w:r>
+        <w:rPr>
+          <w:rFonts w:ascii="Times New Roman" w:hAnsi="Times New Roman" w:cs="Times New Roman"/>
+        </w:rPr>
+        <w:t xml:space="preserve">it was </w:t>
+      </w:r>
+      <w:r>
+        <w:rPr>
+          <w:rFonts w:ascii="Times New Roman" w:hAnsi="Times New Roman" w:cs="Times New Roman"/>
+        </w:rPr>
+        <w:t xml:space="preserve">brought up. </w:t>
+      </w:r>
+      <w:r>
+        <w:rPr>
+          <w:rFonts w:ascii="Times New Roman" w:hAnsi="Times New Roman" w:cs="Times New Roman"/>
+        </w:rPr>
+        <w:t xml:space="preserve">I should show enough respect to refer to others by their preferred pronouns. </w:t>
+      </w:r>
+      <w:r>
+        <w:rPr>
+          <w:rFonts w:ascii="Times New Roman" w:hAnsi="Times New Roman" w:cs="Times New Roman"/>
+        </w:rPr>
+        <w:t xml:space="preserve">I’d </w:t>
+      </w:r>
+      <w:r>
+        <w:rPr>
+          <w:rFonts w:ascii="Times New Roman" w:hAnsi="Times New Roman" w:cs="Times New Roman"/>
+        </w:rPr>
+        <w:t xml:space="preserve">need </w:t>
+      </w:r>
+      <w:r>
+        <w:rPr>
+          <w:rFonts w:ascii="Times New Roman" w:hAnsi="Times New Roman" w:cs="Times New Roman"/>
+        </w:rPr>
+        <w:t xml:space="preserve">to </w:t>
+      </w:r>
+      <w:r>
+        <w:rPr>
+          <w:rFonts w:ascii="Times New Roman" w:hAnsi="Times New Roman" w:cs="Times New Roman"/>
+        </w:rPr>
+        <w:t>be a</w:t>
+      </w:r>
+      <w:r>
+        <w:rPr>
+          <w:rFonts w:ascii="Times New Roman" w:hAnsi="Times New Roman" w:cs="Times New Roman"/>
+        </w:rPr>
+        <w:t xml:space="preserve">n attentive </w:t>
+      </w:r>
+      <w:r>
+        <w:rPr>
+          <w:rFonts w:ascii="Times New Roman" w:hAnsi="Times New Roman" w:cs="Times New Roman"/>
+        </w:rPr>
+        <w:t>listen</w:t>
+      </w:r>
+      <w:r>
+        <w:rPr>
+          <w:rFonts w:ascii="Times New Roman" w:hAnsi="Times New Roman" w:cs="Times New Roman"/>
+        </w:rPr>
+        <w:t>er</w:t>
+      </w:r>
+      <w:r>
+        <w:rPr>
+          <w:rFonts w:ascii="Times New Roman" w:hAnsi="Times New Roman" w:cs="Times New Roman"/>
+        </w:rPr>
+        <w:t xml:space="preserve"> and be able to show that I care deeply for others</w:t>
+      </w:r>
+      <w:r>
+        <w:rPr>
+          <w:rFonts w:ascii="Times New Roman" w:hAnsi="Times New Roman" w:cs="Times New Roman"/>
+        </w:rPr>
+        <w:t>.</w:t>
+      </w:r>
+      <w:r>
+        <w:rPr>
+          <w:rFonts w:ascii="Times New Roman" w:hAnsi="Times New Roman" w:cs="Times New Roman"/>
+        </w:rPr>
+        <w:t xml:space="preserve"> </w:t>
+      </w:r>
+      <w:r>
+        <w:rPr>
+          <w:rFonts w:ascii="Times New Roman" w:hAnsi="Times New Roman" w:cs="Times New Roman"/>
+        </w:rPr>
+        <w:t xml:space="preserve">I encourage you, also, to be someone others </w:t>
+      </w:r>
+      <w:r>
+        <w:rPr>
+          <w:rFonts w:ascii="Times New Roman" w:hAnsi="Times New Roman" w:cs="Times New Roman"/>
+        </w:rPr>
+        <w:t>choose</w:t>
+      </w:r>
+      <w:r>
+        <w:rPr>
+          <w:rFonts w:ascii="Times New Roman" w:hAnsi="Times New Roman" w:cs="Times New Roman"/>
+        </w:rPr>
+        <w:t xml:space="preserve"> to confide in.</w:t>
+      </w:r>
     </w:p>
     <w:p>
       <w:pPr>
@@ -11152,6 +12103,102 @@
           <w:rFonts w:ascii="Times New Roman" w:hAnsi="Times New Roman" w:cs="Times New Roman"/>
         </w:rPr>
       </w:pPr>
+      <w:r>
+        <w:rPr>
+          <w:rFonts w:ascii="Times New Roman" w:hAnsi="Times New Roman" w:cs="Times New Roman"/>
+        </w:rPr>
+        <w:t xml:space="preserve">Though it took me several months to think about it, I would now tell </w:t>
+      </w:r>
+      <w:r>
+        <w:rPr>
+          <w:rFonts w:ascii="Times New Roman" w:hAnsi="Times New Roman" w:cs="Times New Roman"/>
+        </w:rPr>
+        <w:t>my m</w:t>
+      </w:r>
+      <w:r>
+        <w:rPr>
+          <w:rFonts w:ascii="Times New Roman" w:hAnsi="Times New Roman" w:cs="Times New Roman"/>
+        </w:rPr>
+        <w:t>ission trip supervisor</w:t>
+      </w:r>
+      <w:r>
+        <w:rPr>
+          <w:rFonts w:ascii="Times New Roman" w:hAnsi="Times New Roman" w:cs="Times New Roman"/>
+        </w:rPr>
+        <w:t>, who originally prompted me to</w:t>
+      </w:r>
+      <w:r>
+        <w:rPr>
+          <w:rFonts w:ascii="Times New Roman" w:hAnsi="Times New Roman" w:cs="Times New Roman"/>
+        </w:rPr>
+        <w:t xml:space="preserve"> </w:t>
+      </w:r>
+      <w:r>
+        <w:rPr>
+          <w:rFonts w:ascii="Times New Roman" w:hAnsi="Times New Roman" w:cs="Times New Roman"/>
+        </w:rPr>
+        <w:t>put my story on paper</w:t>
+      </w:r>
+      <w:r>
+        <w:rPr>
+          <w:rFonts w:ascii="Times New Roman" w:hAnsi="Times New Roman" w:cs="Times New Roman"/>
+        </w:rPr>
+        <w:t xml:space="preserve">, </w:t>
+      </w:r>
+      <w:r>
+        <w:rPr>
+          <w:rFonts w:ascii="Times New Roman" w:hAnsi="Times New Roman" w:cs="Times New Roman"/>
+        </w:rPr>
+        <w:t xml:space="preserve">that I figured </w:t>
+      </w:r>
+      <w:r>
+        <w:rPr>
+          <w:rFonts w:ascii="Times New Roman" w:hAnsi="Times New Roman" w:cs="Times New Roman"/>
+        </w:rPr>
+        <w:t xml:space="preserve">out </w:t>
+      </w:r>
+      <w:r>
+        <w:rPr>
+          <w:rFonts w:ascii="Times New Roman" w:hAnsi="Times New Roman" w:cs="Times New Roman"/>
+        </w:rPr>
+        <w:t xml:space="preserve">something important in my experience. As a teen, I was always afraid of others finding out my secret. Afraid that I wouldn’t make it through just because I was different. But I’m here now, and I’m alright. And that’s because nothing, </w:t>
+      </w:r>
+      <w:r>
+        <w:rPr>
+          <w:rFonts w:ascii="Times New Roman" w:hAnsi="Times New Roman" w:cs="Times New Roman"/>
+        </w:rPr>
+        <w:t xml:space="preserve">neither being </w:t>
+      </w:r>
+      <w:r>
+        <w:rPr>
+          <w:rFonts w:ascii="Times New Roman" w:hAnsi="Times New Roman" w:cs="Times New Roman"/>
+        </w:rPr>
+        <w:t xml:space="preserve">used, nor </w:t>
+      </w:r>
+      <w:r>
+        <w:rPr>
+          <w:rFonts w:ascii="Times New Roman" w:hAnsi="Times New Roman" w:cs="Times New Roman"/>
+        </w:rPr>
+        <w:t xml:space="preserve">gay, </w:t>
+      </w:r>
+      <w:r>
+        <w:rPr>
+          <w:rFonts w:ascii="Times New Roman" w:hAnsi="Times New Roman" w:cs="Times New Roman"/>
+        </w:rPr>
+        <w:t xml:space="preserve">nor </w:t>
+      </w:r>
+      <w:r>
+        <w:rPr>
+          <w:rFonts w:ascii="Times New Roman" w:hAnsi="Times New Roman" w:cs="Times New Roman"/>
+        </w:rPr>
+        <w:t>depressed, could separate me from God’s love.</w:t>
+      </w:r>
+      <w:r>
+        <w:rPr>
+          <w:rFonts w:ascii="Times New Roman" w:hAnsi="Times New Roman" w:cs="Times New Roman"/>
+        </w:rPr>
+        <w:t xml:space="preserve"> </w:t>
+      </w:r>
     </w:p>
     <w:p>
       <w:pPr>
@@ -11160,69 +12207,95 @@
           <w:rFonts w:ascii="Times New Roman" w:hAnsi="Times New Roman" w:cs="Times New Roman"/>
         </w:rPr>
       </w:pPr>
-    </w:p>
-    <w:p>
-      <w:pPr>
-        <w:ind w:firstLine="720"/>
-        <w:rPr>
-          <w:rFonts w:ascii="Times New Roman" w:hAnsi="Times New Roman" w:cs="Times New Roman"/>
-        </w:rPr>
-      </w:pPr>
-    </w:p>
-    <w:p>
-      <w:pPr>
-        <w:ind w:firstLine="720"/>
-        <w:rPr>
-          <w:rFonts w:ascii="Times New Roman" w:hAnsi="Times New Roman" w:cs="Times New Roman"/>
-        </w:rPr>
-      </w:pPr>
-      <w:r>
-        <w:rPr>
-          <w:rFonts w:ascii="Times New Roman" w:hAnsi="Times New Roman" w:cs="Times New Roman"/>
-        </w:rPr>
-        <w:t xml:space="preserve">To illustrate, while reading Robert Gagnon’s work on </w:t>
-      </w:r>
-      <w:r>
-        <w:rPr>
-          <w:rFonts w:ascii="Times New Roman" w:hAnsi="Times New Roman" w:cs="Times New Roman"/>
-        </w:rPr>
-        <w:t xml:space="preserve">sexuality, I ran into a professor who politely asked what I was </w:t>
-      </w:r>
-      <w:r>
-        <w:rPr>
-          <w:rFonts w:ascii="Times New Roman" w:hAnsi="Times New Roman" w:cs="Times New Roman"/>
-        </w:rPr>
-        <w:t xml:space="preserve">so focused on. </w:t>
-      </w:r>
-      <w:r>
-        <w:rPr>
-          <w:rFonts w:ascii="Times New Roman" w:hAnsi="Times New Roman" w:cs="Times New Roman"/>
-        </w:rPr>
-        <w:t xml:space="preserve">After </w:t>
-      </w:r>
-      <w:r>
-        <w:rPr>
-          <w:rFonts w:ascii="Times New Roman" w:hAnsi="Times New Roman" w:cs="Times New Roman"/>
-        </w:rPr>
-        <w:t>showing</w:t>
-      </w:r>
-      <w:r>
-        <w:rPr>
-          <w:rFonts w:ascii="Times New Roman" w:hAnsi="Times New Roman" w:cs="Times New Roman"/>
-        </w:rPr>
-        <w:t xml:space="preserve"> him the </w:t>
-      </w:r>
-      <w:r>
-        <w:rPr>
-          <w:rFonts w:ascii="Times New Roman" w:hAnsi="Times New Roman" w:cs="Times New Roman"/>
-        </w:rPr>
-        <w:t>cover</w:t>
-      </w:r>
-      <w:r>
-        <w:rPr>
-          <w:rFonts w:ascii="Times New Roman" w:hAnsi="Times New Roman" w:cs="Times New Roman"/>
-        </w:rPr>
-        <w:t>, he chuckled</w:t>
+      <w:r>
+        <w:rPr>
+          <w:rFonts w:ascii="Times New Roman" w:hAnsi="Times New Roman" w:cs="Times New Roman"/>
+        </w:rPr>
+        <w:t xml:space="preserve">I wish that I could </w:t>
+      </w:r>
+      <w:r>
+        <w:rPr>
+          <w:rFonts w:ascii="Times New Roman" w:hAnsi="Times New Roman" w:cs="Times New Roman"/>
+        </w:rPr>
+        <w:t xml:space="preserve">help </w:t>
+      </w:r>
+      <w:r>
+        <w:rPr>
+          <w:rFonts w:ascii="Times New Roman" w:hAnsi="Times New Roman" w:cs="Times New Roman"/>
+        </w:rPr>
+        <w:t xml:space="preserve">my </w:t>
+      </w:r>
+      <w:r>
+        <w:rPr>
+          <w:rFonts w:ascii="Times New Roman" w:hAnsi="Times New Roman" w:cs="Times New Roman"/>
+        </w:rPr>
+        <w:t>eleven-year-old</w:t>
+      </w:r>
+      <w:r>
+        <w:rPr>
+          <w:rFonts w:ascii="Times New Roman" w:hAnsi="Times New Roman" w:cs="Times New Roman"/>
+        </w:rPr>
+        <w:t xml:space="preserve"> self </w:t>
+      </w:r>
+      <w:r>
+        <w:rPr>
+          <w:rFonts w:ascii="Times New Roman" w:hAnsi="Times New Roman" w:cs="Times New Roman"/>
+        </w:rPr>
+        <w:t xml:space="preserve">truly understand </w:t>
+      </w:r>
+      <w:r>
+        <w:rPr>
+          <w:rFonts w:ascii="Times New Roman" w:hAnsi="Times New Roman" w:cs="Times New Roman"/>
+        </w:rPr>
+        <w:t>those words</w:t>
+      </w:r>
+      <w:r>
+        <w:rPr>
+          <w:rFonts w:ascii="Times New Roman" w:hAnsi="Times New Roman" w:cs="Times New Roman"/>
+        </w:rPr>
+        <w:t xml:space="preserve">. Luckily, </w:t>
+      </w:r>
+      <w:r>
+        <w:rPr>
+          <w:rFonts w:ascii="Times New Roman" w:hAnsi="Times New Roman" w:cs="Times New Roman"/>
+        </w:rPr>
+        <w:t xml:space="preserve">just like all the wonderful influences in my life showed me that I was priceless to God, </w:t>
+      </w:r>
+      <w:r>
+        <w:rPr>
+          <w:rFonts w:ascii="Times New Roman" w:hAnsi="Times New Roman" w:cs="Times New Roman"/>
+        </w:rPr>
+        <w:t>we all</w:t>
+      </w:r>
+      <w:r>
+        <w:rPr>
+          <w:rFonts w:ascii="Times New Roman" w:hAnsi="Times New Roman" w:cs="Times New Roman"/>
+        </w:rPr>
+        <w:t xml:space="preserve"> can show </w:t>
+      </w:r>
+      <w:r>
+        <w:rPr>
+          <w:rFonts w:ascii="Times New Roman" w:hAnsi="Times New Roman" w:cs="Times New Roman"/>
+        </w:rPr>
+        <w:t xml:space="preserve">His indiscriminate love </w:t>
+      </w:r>
+      <w:r>
+        <w:rPr>
+          <w:rFonts w:ascii="Times New Roman" w:hAnsi="Times New Roman" w:cs="Times New Roman"/>
+        </w:rPr>
+        <w:t xml:space="preserve">to </w:t>
+      </w:r>
+      <w:r>
+        <w:rPr>
+          <w:rFonts w:ascii="Times New Roman" w:hAnsi="Times New Roman" w:cs="Times New Roman"/>
+        </w:rPr>
+        <w:t xml:space="preserve">others around </w:t>
+      </w:r>
+      <w:r>
+        <w:rPr>
+          <w:rFonts w:ascii="Times New Roman" w:hAnsi="Times New Roman" w:cs="Times New Roman"/>
+        </w:rPr>
+        <w:t>us</w:t>
       </w:r>
       <w:r>
         <w:rPr>
@@ -11230,1597 +12303,6 @@
         </w:rPr>
         <w:t>.</w:t>
       </w:r>
-      <w:r>
-        <w:rPr>
-          <w:rFonts w:ascii="Times New Roman" w:hAnsi="Times New Roman" w:cs="Times New Roman"/>
-        </w:rPr>
-        <w:t xml:space="preserve"> “</w:t>
-      </w:r>
-      <w:r>
-        <w:rPr>
-          <w:rFonts w:ascii="Times New Roman" w:hAnsi="Times New Roman" w:cs="Times New Roman"/>
-        </w:rPr>
-        <w:t>Well,</w:t>
-      </w:r>
-      <w:r>
-        <w:rPr>
-          <w:rFonts w:ascii="Times New Roman" w:hAnsi="Times New Roman" w:cs="Times New Roman"/>
-        </w:rPr>
-        <w:t xml:space="preserve"> the Bible is </w:t>
-      </w:r>
-      <w:r>
-        <w:rPr>
-          <w:rFonts w:ascii="Times New Roman" w:hAnsi="Times New Roman" w:cs="Times New Roman"/>
-          <w:i/>
-          <w:iCs/>
-        </w:rPr>
-        <w:t>very clear</w:t>
-      </w:r>
-      <w:r>
-        <w:rPr>
-          <w:rFonts w:ascii="Times New Roman" w:hAnsi="Times New Roman" w:cs="Times New Roman"/>
-        </w:rPr>
-        <w:t xml:space="preserve"> about homosexuality</w:t>
-      </w:r>
-      <w:r>
-        <w:rPr>
-          <w:rFonts w:ascii="Times New Roman" w:hAnsi="Times New Roman" w:cs="Times New Roman"/>
-        </w:rPr>
-        <w:t>,”</w:t>
-      </w:r>
-      <w:r>
-        <w:rPr>
-          <w:rFonts w:ascii="Times New Roman" w:hAnsi="Times New Roman" w:cs="Times New Roman"/>
-        </w:rPr>
-        <w:t xml:space="preserve"> </w:t>
-      </w:r>
-      <w:r>
-        <w:rPr>
-          <w:rFonts w:ascii="Times New Roman" w:hAnsi="Times New Roman" w:cs="Times New Roman"/>
-        </w:rPr>
-        <w:t>he shook his finger at me</w:t>
-      </w:r>
-      <w:r>
-        <w:rPr>
-          <w:rFonts w:ascii="Times New Roman" w:hAnsi="Times New Roman" w:cs="Times New Roman"/>
-        </w:rPr>
-        <w:t>,</w:t>
-      </w:r>
-      <w:r>
-        <w:rPr>
-          <w:rFonts w:ascii="Times New Roman" w:hAnsi="Times New Roman" w:cs="Times New Roman"/>
-        </w:rPr>
-        <w:t xml:space="preserve"> “</w:t>
-      </w:r>
-      <w:r>
-        <w:rPr>
-          <w:rFonts w:ascii="Times New Roman" w:hAnsi="Times New Roman" w:cs="Times New Roman"/>
-        </w:rPr>
-        <w:t>i</w:t>
-      </w:r>
-      <w:r>
-        <w:rPr>
-          <w:rFonts w:ascii="Times New Roman" w:hAnsi="Times New Roman" w:cs="Times New Roman"/>
-        </w:rPr>
-        <w:t>t’s a sin.</w:t>
-      </w:r>
-      <w:r>
-        <w:rPr>
-          <w:rFonts w:ascii="Times New Roman" w:hAnsi="Times New Roman" w:cs="Times New Roman"/>
-        </w:rPr>
-        <w:t>”</w:t>
-      </w:r>
-      <w:r>
-        <w:rPr>
-          <w:rFonts w:ascii="Times New Roman" w:hAnsi="Times New Roman" w:cs="Times New Roman"/>
-        </w:rPr>
-        <w:t xml:space="preserve"> I immediately challenged his statement</w:t>
-      </w:r>
-      <w:r>
-        <w:rPr>
-          <w:rFonts w:ascii="Times New Roman" w:hAnsi="Times New Roman" w:cs="Times New Roman"/>
-        </w:rPr>
-        <w:t xml:space="preserve"> and asked </w:t>
-      </w:r>
-      <w:r>
-        <w:rPr>
-          <w:rFonts w:ascii="Times New Roman" w:hAnsi="Times New Roman" w:cs="Times New Roman"/>
-          <w:i/>
-          <w:iCs/>
-        </w:rPr>
-        <w:t>why</w:t>
-      </w:r>
-      <w:r>
-        <w:rPr>
-          <w:rFonts w:ascii="Times New Roman" w:hAnsi="Times New Roman" w:cs="Times New Roman"/>
-        </w:rPr>
-        <w:t xml:space="preserve"> he held this view. </w:t>
-      </w:r>
-      <w:r>
-        <w:rPr>
-          <w:rFonts w:ascii="Times New Roman" w:hAnsi="Times New Roman" w:cs="Times New Roman"/>
-        </w:rPr>
-        <w:t>No response.</w:t>
-      </w:r>
-    </w:p>
-    <w:p>
-      <w:pPr>
-        <w:ind w:firstLine="720"/>
-        <w:rPr>
-          <w:rFonts w:ascii="Times New Roman" w:hAnsi="Times New Roman" w:cs="Times New Roman"/>
-        </w:rPr>
-      </w:pPr>
-      <w:r>
-        <w:rPr>
-          <w:rFonts w:ascii="Times New Roman" w:hAnsi="Times New Roman" w:cs="Times New Roman"/>
-        </w:rPr>
-        <w:t xml:space="preserve">Though, </w:t>
-      </w:r>
-      <w:r>
-        <w:rPr>
-          <w:rFonts w:ascii="Times New Roman" w:hAnsi="Times New Roman" w:cs="Times New Roman"/>
-        </w:rPr>
-        <w:t xml:space="preserve">I can't speak for the queer community in general, I personally </w:t>
-      </w:r>
-      <w:r>
-        <w:rPr>
-          <w:rFonts w:ascii="Times New Roman" w:hAnsi="Times New Roman" w:cs="Times New Roman"/>
-        </w:rPr>
-        <w:t>d</w:t>
-      </w:r>
-      <w:r>
-        <w:rPr>
-          <w:rFonts w:ascii="Times New Roman" w:hAnsi="Times New Roman" w:cs="Times New Roman"/>
-        </w:rPr>
-        <w:t>o no</w:t>
-      </w:r>
-      <w:r>
-        <w:rPr>
-          <w:rFonts w:ascii="Times New Roman" w:hAnsi="Times New Roman" w:cs="Times New Roman"/>
-        </w:rPr>
-        <w:t xml:space="preserve">t </w:t>
-      </w:r>
-      <w:r>
-        <w:rPr>
-          <w:rFonts w:ascii="Times New Roman" w:hAnsi="Times New Roman" w:cs="Times New Roman"/>
-        </w:rPr>
-        <w:t xml:space="preserve">care </w:t>
-      </w:r>
-      <w:r>
-        <w:rPr>
-          <w:rFonts w:ascii="Times New Roman" w:hAnsi="Times New Roman" w:cs="Times New Roman"/>
-        </w:rPr>
-        <w:t>whether he</w:t>
-      </w:r>
-      <w:r>
-        <w:rPr>
-          <w:rFonts w:ascii="Times New Roman" w:hAnsi="Times New Roman" w:cs="Times New Roman"/>
-        </w:rPr>
-        <w:t xml:space="preserve"> or any of my friends</w:t>
-      </w:r>
-      <w:r>
-        <w:rPr>
-          <w:rFonts w:ascii="Times New Roman" w:hAnsi="Times New Roman" w:cs="Times New Roman"/>
-        </w:rPr>
-        <w:t xml:space="preserve"> </w:t>
-      </w:r>
-      <w:r>
-        <w:rPr>
-          <w:rFonts w:ascii="Times New Roman" w:hAnsi="Times New Roman" w:cs="Times New Roman"/>
-        </w:rPr>
-        <w:t>hold</w:t>
-      </w:r>
-      <w:r>
-        <w:rPr>
-          <w:rFonts w:ascii="Times New Roman" w:hAnsi="Times New Roman" w:cs="Times New Roman"/>
-        </w:rPr>
-        <w:t xml:space="preserve"> an</w:t>
-      </w:r>
-      <w:r>
-        <w:rPr>
-          <w:rFonts w:ascii="Times New Roman" w:hAnsi="Times New Roman" w:cs="Times New Roman"/>
-        </w:rPr>
-        <w:t xml:space="preserve"> affirming </w:t>
-      </w:r>
-      <w:r>
-        <w:rPr>
-          <w:rFonts w:ascii="Times New Roman" w:hAnsi="Times New Roman" w:cs="Times New Roman"/>
-        </w:rPr>
-        <w:t xml:space="preserve">or </w:t>
-      </w:r>
-      <w:r>
-        <w:rPr>
-          <w:rFonts w:ascii="Times New Roman" w:hAnsi="Times New Roman" w:cs="Times New Roman"/>
-        </w:rPr>
-        <w:t xml:space="preserve">non-affirming </w:t>
-      </w:r>
-      <w:r>
-        <w:rPr>
-          <w:rFonts w:ascii="Times New Roman" w:hAnsi="Times New Roman" w:cs="Times New Roman"/>
-        </w:rPr>
-        <w:t>theology</w:t>
-      </w:r>
-      <w:r>
-        <w:rPr>
-          <w:rFonts w:ascii="Times New Roman" w:hAnsi="Times New Roman" w:cs="Times New Roman"/>
-        </w:rPr>
-        <w:t>.</w:t>
-      </w:r>
-      <w:r>
-        <w:rPr>
-          <w:rFonts w:ascii="Times New Roman" w:hAnsi="Times New Roman" w:cs="Times New Roman"/>
-        </w:rPr>
-        <w:t xml:space="preserve"> </w:t>
-      </w:r>
-      <w:r>
-        <w:rPr>
-          <w:rFonts w:ascii="Times New Roman" w:hAnsi="Times New Roman" w:cs="Times New Roman"/>
-        </w:rPr>
-        <w:t xml:space="preserve">In fact, </w:t>
-      </w:r>
-      <w:r>
-        <w:rPr>
-          <w:rFonts w:ascii="Times New Roman" w:hAnsi="Times New Roman" w:cs="Times New Roman"/>
-        </w:rPr>
-        <w:t>I want to avoid suggesting to others what they should believe because that is something they need to decide for themselves.</w:t>
-      </w:r>
-      <w:r>
-        <w:rPr>
-          <w:rFonts w:ascii="Times New Roman" w:hAnsi="Times New Roman" w:cs="Times New Roman"/>
-        </w:rPr>
-        <w:t xml:space="preserve"> What bothered me was that he was unable to give a single reason for his belief.</w:t>
-      </w:r>
-      <w:r>
-        <w:rPr>
-          <w:rFonts w:ascii="Times New Roman" w:hAnsi="Times New Roman" w:cs="Times New Roman"/>
-        </w:rPr>
-        <w:t xml:space="preserve"> Rather than answer, he </w:t>
-      </w:r>
-      <w:r>
-        <w:rPr>
-          <w:rFonts w:ascii="Times New Roman" w:hAnsi="Times New Roman" w:cs="Times New Roman"/>
-        </w:rPr>
-        <w:t xml:space="preserve">warned me to not get “ideas” from the book, </w:t>
-      </w:r>
-      <w:r>
-        <w:rPr>
-          <w:rFonts w:ascii="Times New Roman" w:hAnsi="Times New Roman" w:cs="Times New Roman"/>
-        </w:rPr>
-        <w:t>even though</w:t>
-      </w:r>
-      <w:r>
-        <w:rPr>
-          <w:rFonts w:ascii="Times New Roman" w:hAnsi="Times New Roman" w:cs="Times New Roman"/>
-        </w:rPr>
-        <w:t xml:space="preserve"> this book happened to be arguing </w:t>
-      </w:r>
-      <w:r>
-        <w:rPr>
-          <w:rFonts w:ascii="Times New Roman" w:hAnsi="Times New Roman" w:cs="Times New Roman"/>
-          <w:i/>
-          <w:iCs/>
-        </w:rPr>
-        <w:t>for</w:t>
-      </w:r>
-      <w:r>
-        <w:rPr>
-          <w:rFonts w:ascii="Times New Roman" w:hAnsi="Times New Roman" w:cs="Times New Roman"/>
-        </w:rPr>
-        <w:t xml:space="preserve"> his </w:t>
-      </w:r>
-      <w:r>
-        <w:rPr>
-          <w:rFonts w:ascii="Times New Roman" w:hAnsi="Times New Roman" w:cs="Times New Roman"/>
-        </w:rPr>
-        <w:t>viewpoint</w:t>
-      </w:r>
-      <w:r>
-        <w:rPr>
-          <w:rFonts w:ascii="Times New Roman" w:hAnsi="Times New Roman" w:cs="Times New Roman"/>
-        </w:rPr>
-        <w:t>.</w:t>
-      </w:r>
-    </w:p>
-    <w:p>
-      <w:pPr>
-        <w:ind w:firstLine="720"/>
-        <w:jc w:val="center"/>
-        <w:rPr>
-          <w:rFonts w:ascii="Times New Roman" w:hAnsi="Times New Roman" w:cs="Times New Roman"/>
-        </w:rPr>
-      </w:pPr>
-      <w:r>
-        <w:rPr>
-          <w:rFonts w:ascii="Times New Roman" w:hAnsi="Times New Roman" w:cs="Times New Roman"/>
-        </w:rPr>
-        <w:lastRenderedPageBreak/>
-        <w:t>***</w:t>
-      </w:r>
-    </w:p>
-    <w:p>
-      <w:pPr>
-        <w:ind w:firstLine="720"/>
-        <w:rPr>
-          <w:rFonts w:ascii="Times New Roman" w:hAnsi="Times New Roman" w:cs="Times New Roman"/>
-        </w:rPr>
-      </w:pPr>
-      <w:r>
-        <w:rPr>
-          <w:rFonts w:ascii="Times New Roman" w:hAnsi="Times New Roman" w:cs="Times New Roman"/>
-        </w:rPr>
-        <w:t xml:space="preserve">So, what </w:t>
-      </w:r>
-      <w:r>
-        <w:rPr>
-          <w:rFonts w:ascii="Times New Roman" w:hAnsi="Times New Roman" w:cs="Times New Roman"/>
-        </w:rPr>
-        <w:t xml:space="preserve">constitutes a </w:t>
-      </w:r>
-      <w:r>
-        <w:rPr>
-          <w:rFonts w:ascii="Times New Roman" w:hAnsi="Times New Roman" w:cs="Times New Roman"/>
-        </w:rPr>
-        <w:t>satisfactory</w:t>
-      </w:r>
-      <w:r>
-        <w:rPr>
-          <w:rFonts w:ascii="Times New Roman" w:hAnsi="Times New Roman" w:cs="Times New Roman"/>
-        </w:rPr>
-        <w:t xml:space="preserve"> response?</w:t>
-      </w:r>
-      <w:r>
-        <w:rPr>
-          <w:rFonts w:ascii="Times New Roman" w:hAnsi="Times New Roman" w:cs="Times New Roman"/>
-        </w:rPr>
-        <w:t xml:space="preserve"> Many of the questions I receive at this point in my testimony revolve around how the </w:t>
-      </w:r>
-      <w:r>
-        <w:rPr>
-          <w:rFonts w:ascii="Times New Roman" w:hAnsi="Times New Roman" w:cs="Times New Roman"/>
-        </w:rPr>
-        <w:t>listener can make a positive difference.</w:t>
-      </w:r>
-      <w:r>
-        <w:rPr>
-          <w:rFonts w:ascii="Times New Roman" w:hAnsi="Times New Roman" w:cs="Times New Roman"/>
-        </w:rPr>
-        <w:t xml:space="preserve"> What could have helped a struggling middle schooler like me?</w:t>
-      </w:r>
-    </w:p>
-    <w:p>
-      <w:pPr>
-        <w:ind w:firstLine="720"/>
-        <w:rPr>
-          <w:rFonts w:ascii="Times New Roman" w:hAnsi="Times New Roman" w:cs="Times New Roman"/>
-        </w:rPr>
-      </w:pPr>
-      <w:r>
-        <w:rPr>
-          <w:rFonts w:ascii="Times New Roman" w:hAnsi="Times New Roman" w:cs="Times New Roman"/>
-        </w:rPr>
-        <w:t xml:space="preserve">Simply discussing sexuality more frequently would also go a long way. Though an unpopular topic in the past, sexuality is discussed more freely today. With plenty of books and other resources available, now is a good time to have educated discussions. To call out the Christian LGBT community for a moment, those of us that are capable should try to make a difference while we can. Too often we willingly forget the uncomfortable past and propagate the issue to younger generations. </w:t>
-      </w:r>
-      <w:r>
-        <w:rPr>
-          <w:rFonts w:ascii="Times New Roman" w:hAnsi="Times New Roman" w:cs="Times New Roman"/>
-        </w:rPr>
-        <w:t xml:space="preserve">I </w:t>
-      </w:r>
-      <w:r>
-        <w:rPr>
-          <w:rFonts w:ascii="Times New Roman" w:hAnsi="Times New Roman" w:cs="Times New Roman"/>
-        </w:rPr>
-        <w:t xml:space="preserve">have also wanted to </w:t>
-      </w:r>
-      <w:r>
-        <w:rPr>
-          <w:rFonts w:ascii="Times New Roman" w:hAnsi="Times New Roman" w:cs="Times New Roman"/>
-        </w:rPr>
-        <w:t>avoid confrontation</w:t>
-      </w:r>
-      <w:r>
-        <w:rPr>
-          <w:rFonts w:ascii="Times New Roman" w:hAnsi="Times New Roman" w:cs="Times New Roman"/>
-        </w:rPr>
-        <w:t xml:space="preserve"> and even leave the church I grew up in</w:t>
-      </w:r>
-      <w:r>
-        <w:rPr>
-          <w:rFonts w:ascii="Times New Roman" w:hAnsi="Times New Roman" w:cs="Times New Roman"/>
-        </w:rPr>
-        <w:t>,</w:t>
-      </w:r>
-      <w:r>
-        <w:rPr>
-          <w:rFonts w:ascii="Times New Roman" w:hAnsi="Times New Roman" w:cs="Times New Roman"/>
-        </w:rPr>
-        <w:t xml:space="preserve"> but</w:t>
-      </w:r>
-      <w:r>
-        <w:rPr>
-          <w:rFonts w:ascii="Times New Roman" w:hAnsi="Times New Roman" w:cs="Times New Roman"/>
-        </w:rPr>
-        <w:t xml:space="preserve"> I </w:t>
-      </w:r>
-      <w:r>
-        <w:rPr>
-          <w:rFonts w:ascii="Times New Roman" w:hAnsi="Times New Roman" w:cs="Times New Roman"/>
-        </w:rPr>
-        <w:t>know</w:t>
-      </w:r>
-      <w:r>
-        <w:rPr>
-          <w:rFonts w:ascii="Times New Roman" w:hAnsi="Times New Roman" w:cs="Times New Roman"/>
-        </w:rPr>
-        <w:t xml:space="preserve"> that if I </w:t>
-      </w:r>
-      <w:r>
-        <w:rPr>
-          <w:rFonts w:ascii="Times New Roman" w:hAnsi="Times New Roman" w:cs="Times New Roman"/>
-        </w:rPr>
-        <w:t>want to personally</w:t>
-      </w:r>
-      <w:r>
-        <w:rPr>
-          <w:rFonts w:ascii="Times New Roman" w:hAnsi="Times New Roman" w:cs="Times New Roman"/>
-        </w:rPr>
-        <w:t xml:space="preserve"> see a change, I need to be part of it.</w:t>
-      </w:r>
-    </w:p>
-    <w:p>
-      <w:pPr>
-        <w:ind w:firstLine="720"/>
-        <w:rPr>
-          <w:rFonts w:ascii="Times New Roman" w:hAnsi="Times New Roman" w:cs="Times New Roman"/>
-        </w:rPr>
-      </w:pPr>
-    </w:p>
-    <w:p>
-      <w:pPr>
-        <w:ind w:firstLine="720"/>
-        <w:rPr>
-          <w:rFonts w:ascii="Times New Roman" w:hAnsi="Times New Roman" w:cs="Times New Roman"/>
-        </w:rPr>
-      </w:pPr>
-      <w:r>
-        <w:rPr>
-          <w:rFonts w:ascii="Times New Roman" w:hAnsi="Times New Roman" w:cs="Times New Roman"/>
-        </w:rPr>
-        <w:t>W</w:t>
-      </w:r>
-      <w:r>
-        <w:rPr>
-          <w:rFonts w:ascii="Times New Roman" w:hAnsi="Times New Roman" w:cs="Times New Roman"/>
-        </w:rPr>
-        <w:t xml:space="preserve">e should all be either able to support our </w:t>
-      </w:r>
-      <w:r>
-        <w:rPr>
-          <w:rFonts w:ascii="Times New Roman" w:hAnsi="Times New Roman" w:cs="Times New Roman"/>
-        </w:rPr>
-        <w:t>views</w:t>
-      </w:r>
-      <w:r>
-        <w:rPr>
-          <w:rFonts w:ascii="Times New Roman" w:hAnsi="Times New Roman" w:cs="Times New Roman"/>
-        </w:rPr>
-        <w:t xml:space="preserve"> or admit that we don’t know. </w:t>
-      </w:r>
-      <w:r>
-        <w:rPr>
-          <w:rFonts w:ascii="Times New Roman" w:hAnsi="Times New Roman" w:cs="Times New Roman"/>
-        </w:rPr>
-        <w:t xml:space="preserve">Recognizing that </w:t>
-      </w:r>
-      <w:r>
-        <w:rPr>
-          <w:rFonts w:ascii="Times New Roman" w:hAnsi="Times New Roman" w:cs="Times New Roman"/>
-        </w:rPr>
-        <w:t>we</w:t>
-      </w:r>
-      <w:r>
-        <w:rPr>
-          <w:rFonts w:ascii="Times New Roman" w:hAnsi="Times New Roman" w:cs="Times New Roman"/>
-        </w:rPr>
-        <w:t xml:space="preserve"> don’t know</w:t>
-      </w:r>
-      <w:r>
-        <w:rPr>
-          <w:rFonts w:ascii="Times New Roman" w:hAnsi="Times New Roman" w:cs="Times New Roman"/>
-        </w:rPr>
-        <w:t xml:space="preserve"> is perfectly fine</w:t>
-      </w:r>
-      <w:r>
-        <w:rPr>
-          <w:rFonts w:ascii="Times New Roman" w:hAnsi="Times New Roman" w:cs="Times New Roman"/>
-        </w:rPr>
-        <w:t>.</w:t>
-      </w:r>
-      <w:r>
-        <w:rPr>
-          <w:rFonts w:ascii="Times New Roman" w:hAnsi="Times New Roman" w:cs="Times New Roman"/>
-        </w:rPr>
-        <w:t xml:space="preserve"> </w:t>
-      </w:r>
-      <w:r>
-        <w:rPr>
-          <w:rFonts w:ascii="Times New Roman" w:hAnsi="Times New Roman" w:cs="Times New Roman"/>
-        </w:rPr>
-        <w:t>A</w:t>
-      </w:r>
-      <w:r>
-        <w:rPr>
-          <w:rFonts w:ascii="Times New Roman" w:hAnsi="Times New Roman" w:cs="Times New Roman"/>
-        </w:rPr>
-        <w:t xml:space="preserve">ssuming </w:t>
-      </w:r>
-      <w:r>
-        <w:rPr>
-          <w:rFonts w:ascii="Times New Roman" w:hAnsi="Times New Roman" w:cs="Times New Roman"/>
-        </w:rPr>
-        <w:t>we</w:t>
-      </w:r>
-      <w:r>
-        <w:rPr>
-          <w:rFonts w:ascii="Times New Roman" w:hAnsi="Times New Roman" w:cs="Times New Roman"/>
-        </w:rPr>
-        <w:t xml:space="preserve"> do and </w:t>
-      </w:r>
-      <w:r>
-        <w:rPr>
-          <w:rFonts w:ascii="Times New Roman" w:hAnsi="Times New Roman" w:cs="Times New Roman"/>
-        </w:rPr>
-        <w:t xml:space="preserve">belittling the queer community or church family </w:t>
-      </w:r>
-      <w:r>
-        <w:rPr>
-          <w:rFonts w:ascii="Times New Roman" w:hAnsi="Times New Roman" w:cs="Times New Roman"/>
-        </w:rPr>
-        <w:t xml:space="preserve">tends to annoy </w:t>
-      </w:r>
-      <w:r>
-        <w:rPr>
-          <w:rFonts w:ascii="Times New Roman" w:hAnsi="Times New Roman" w:cs="Times New Roman"/>
-        </w:rPr>
-        <w:t xml:space="preserve">others </w:t>
-      </w:r>
-      <w:r>
-        <w:rPr>
-          <w:rFonts w:ascii="Times New Roman" w:hAnsi="Times New Roman" w:cs="Times New Roman"/>
-        </w:rPr>
-        <w:t xml:space="preserve">rather than </w:t>
-      </w:r>
-      <w:r>
-        <w:rPr>
-          <w:rFonts w:ascii="Times New Roman" w:hAnsi="Times New Roman" w:cs="Times New Roman"/>
-        </w:rPr>
-        <w:t>edify them</w:t>
-      </w:r>
-      <w:r>
-        <w:rPr>
-          <w:rFonts w:ascii="Times New Roman" w:hAnsi="Times New Roman" w:cs="Times New Roman"/>
-        </w:rPr>
-        <w:t>.</w:t>
-      </w:r>
-      <w:r>
-        <w:rPr>
-          <w:rFonts w:ascii="Times New Roman" w:hAnsi="Times New Roman" w:cs="Times New Roman"/>
-        </w:rPr>
-        <w:t xml:space="preserve"> </w:t>
-      </w:r>
-      <w:r>
-        <w:rPr>
-          <w:rFonts w:ascii="Times New Roman" w:hAnsi="Times New Roman" w:cs="Times New Roman"/>
-        </w:rPr>
-        <w:t>Instead</w:t>
-      </w:r>
-      <w:r>
-        <w:rPr>
-          <w:rFonts w:ascii="Times New Roman" w:hAnsi="Times New Roman" w:cs="Times New Roman"/>
-        </w:rPr>
-        <w:t xml:space="preserve">, </w:t>
-      </w:r>
-      <w:r>
-        <w:rPr>
-          <w:rFonts w:ascii="Times New Roman" w:hAnsi="Times New Roman" w:cs="Times New Roman"/>
-        </w:rPr>
-        <w:t xml:space="preserve">we can all </w:t>
-      </w:r>
-      <w:r>
-        <w:rPr>
-          <w:rFonts w:ascii="Times New Roman" w:hAnsi="Times New Roman" w:cs="Times New Roman"/>
-        </w:rPr>
-        <w:t xml:space="preserve">aim to </w:t>
-      </w:r>
-      <w:r>
-        <w:rPr>
-          <w:rFonts w:ascii="Times New Roman" w:hAnsi="Times New Roman" w:cs="Times New Roman"/>
-        </w:rPr>
-        <w:t>be</w:t>
-      </w:r>
-      <w:r>
-        <w:rPr>
-          <w:rFonts w:ascii="Times New Roman" w:hAnsi="Times New Roman" w:cs="Times New Roman"/>
-        </w:rPr>
-        <w:t xml:space="preserve"> a safe </w:t>
-      </w:r>
-      <w:r>
-        <w:rPr>
-          <w:rFonts w:ascii="Times New Roman" w:hAnsi="Times New Roman" w:cs="Times New Roman"/>
-        </w:rPr>
-        <w:t>individual</w:t>
-      </w:r>
-      <w:r>
-        <w:rPr>
-          <w:rFonts w:ascii="Times New Roman" w:hAnsi="Times New Roman" w:cs="Times New Roman"/>
-        </w:rPr>
-        <w:t xml:space="preserve"> </w:t>
-      </w:r>
-      <w:r>
-        <w:rPr>
-          <w:rFonts w:ascii="Times New Roman" w:hAnsi="Times New Roman" w:cs="Times New Roman"/>
-        </w:rPr>
-        <w:t xml:space="preserve">especially to the youth in our environment. </w:t>
-      </w:r>
-      <w:r>
-        <w:rPr>
-          <w:rFonts w:ascii="Times New Roman" w:hAnsi="Times New Roman" w:cs="Times New Roman"/>
-        </w:rPr>
-        <w:t xml:space="preserve">If you and I can’t imagine a friend or family member coming out to us, then </w:t>
-      </w:r>
-      <w:r>
-        <w:rPr>
-          <w:rFonts w:ascii="Times New Roman" w:hAnsi="Times New Roman" w:cs="Times New Roman"/>
-        </w:rPr>
-        <w:t xml:space="preserve">we </w:t>
-      </w:r>
-      <w:r>
-        <w:rPr>
-          <w:rFonts w:ascii="Times New Roman" w:hAnsi="Times New Roman" w:cs="Times New Roman"/>
-        </w:rPr>
-        <w:t>probably aren’t “safe” with regards to that topic.</w:t>
-      </w:r>
-    </w:p>
-    <w:p>
-      <w:pPr>
-        <w:ind w:firstLine="720"/>
-        <w:rPr>
-          <w:rFonts w:ascii="Times New Roman" w:hAnsi="Times New Roman" w:cs="Times New Roman"/>
-        </w:rPr>
-      </w:pPr>
-      <w:r>
-        <w:rPr>
-          <w:rFonts w:ascii="Times New Roman" w:hAnsi="Times New Roman" w:cs="Times New Roman"/>
-        </w:rPr>
-        <w:t xml:space="preserve">Dehumanizing queer individuals and/or Christians </w:t>
-      </w:r>
-      <w:r>
-        <w:rPr>
-          <w:rFonts w:ascii="Times New Roman" w:hAnsi="Times New Roman" w:cs="Times New Roman"/>
-        </w:rPr>
-        <w:t xml:space="preserve">not only pushes others away, but </w:t>
-      </w:r>
-      <w:r>
-        <w:rPr>
-          <w:rFonts w:ascii="Times New Roman" w:hAnsi="Times New Roman" w:cs="Times New Roman"/>
-        </w:rPr>
-        <w:t xml:space="preserve">also </w:t>
-      </w:r>
-      <w:r>
-        <w:rPr>
-          <w:rFonts w:ascii="Times New Roman" w:hAnsi="Times New Roman" w:cs="Times New Roman"/>
-        </w:rPr>
-        <w:t xml:space="preserve">blinds us </w:t>
-      </w:r>
-      <w:r>
-        <w:rPr>
-          <w:rFonts w:ascii="Times New Roman" w:hAnsi="Times New Roman" w:cs="Times New Roman"/>
-        </w:rPr>
-        <w:t xml:space="preserve">from </w:t>
-      </w:r>
-      <w:r>
-        <w:rPr>
-          <w:rFonts w:ascii="Times New Roman" w:hAnsi="Times New Roman" w:cs="Times New Roman"/>
-        </w:rPr>
-        <w:t xml:space="preserve">listening to reason and understanding </w:t>
-      </w:r>
-      <w:r>
-        <w:rPr>
-          <w:rFonts w:ascii="Times New Roman" w:hAnsi="Times New Roman" w:cs="Times New Roman"/>
-        </w:rPr>
-        <w:t xml:space="preserve">other </w:t>
-      </w:r>
-      <w:r>
-        <w:rPr>
-          <w:rFonts w:ascii="Times New Roman" w:hAnsi="Times New Roman" w:cs="Times New Roman"/>
-        </w:rPr>
-        <w:t>people</w:t>
-      </w:r>
-      <w:r>
-        <w:rPr>
-          <w:rFonts w:ascii="Times New Roman" w:hAnsi="Times New Roman" w:cs="Times New Roman"/>
-        </w:rPr>
-        <w:t>. Making or contributing to gay jokes is another obvious red flag.</w:t>
-      </w:r>
-      <w:r>
-        <w:rPr>
-          <w:rFonts w:ascii="Times New Roman" w:hAnsi="Times New Roman" w:cs="Times New Roman"/>
-        </w:rPr>
-        <w:t xml:space="preserve"> Rather, if </w:t>
-      </w:r>
-      <w:r>
-        <w:rPr>
-          <w:rFonts w:ascii="Times New Roman" w:hAnsi="Times New Roman" w:cs="Times New Roman"/>
-        </w:rPr>
-        <w:t>we</w:t>
-      </w:r>
-      <w:r>
-        <w:rPr>
-          <w:rFonts w:ascii="Times New Roman" w:hAnsi="Times New Roman" w:cs="Times New Roman"/>
-        </w:rPr>
-        <w:t xml:space="preserve"> want to </w:t>
-      </w:r>
-      <w:r>
-        <w:rPr>
-          <w:rFonts w:ascii="Times New Roman" w:hAnsi="Times New Roman" w:cs="Times New Roman"/>
-        </w:rPr>
-        <w:t xml:space="preserve">make a positive </w:t>
-      </w:r>
-      <w:r>
-        <w:rPr>
-          <w:rFonts w:ascii="Times New Roman" w:hAnsi="Times New Roman" w:cs="Times New Roman"/>
-        </w:rPr>
-        <w:t>difference,</w:t>
-      </w:r>
-      <w:r>
-        <w:rPr>
-          <w:rFonts w:ascii="Times New Roman" w:hAnsi="Times New Roman" w:cs="Times New Roman"/>
-        </w:rPr>
-        <w:t xml:space="preserve"> </w:t>
-      </w:r>
-      <w:r>
-        <w:rPr>
-          <w:rFonts w:ascii="Times New Roman" w:hAnsi="Times New Roman" w:cs="Times New Roman"/>
-        </w:rPr>
-        <w:t>we</w:t>
-      </w:r>
-      <w:r>
-        <w:rPr>
-          <w:rFonts w:ascii="Times New Roman" w:hAnsi="Times New Roman" w:cs="Times New Roman"/>
-        </w:rPr>
-        <w:t xml:space="preserve"> need to </w:t>
-      </w:r>
-      <w:r>
-        <w:rPr>
-          <w:rFonts w:ascii="Times New Roman" w:hAnsi="Times New Roman" w:cs="Times New Roman"/>
-        </w:rPr>
-        <w:t xml:space="preserve">actively </w:t>
-      </w:r>
-      <w:r>
-        <w:rPr>
-          <w:rFonts w:ascii="Times New Roman" w:hAnsi="Times New Roman" w:cs="Times New Roman"/>
-        </w:rPr>
-        <w:t xml:space="preserve">challenge </w:t>
-      </w:r>
-      <w:r>
-        <w:rPr>
-          <w:rFonts w:ascii="Times New Roman" w:hAnsi="Times New Roman" w:cs="Times New Roman"/>
-        </w:rPr>
-        <w:t xml:space="preserve">these </w:t>
-      </w:r>
-      <w:r>
-        <w:rPr>
-          <w:rFonts w:ascii="Times New Roman" w:hAnsi="Times New Roman" w:cs="Times New Roman"/>
-        </w:rPr>
-        <w:t>ideas.</w:t>
-      </w:r>
-      <w:r>
-        <w:rPr>
-          <w:rFonts w:ascii="Times New Roman" w:hAnsi="Times New Roman" w:cs="Times New Roman"/>
-        </w:rPr>
-        <w:t xml:space="preserve"> </w:t>
-      </w:r>
-      <w:r>
-        <w:rPr>
-          <w:rFonts w:ascii="Times New Roman" w:hAnsi="Times New Roman" w:cs="Times New Roman"/>
-        </w:rPr>
-        <w:t>After all, as I grew up</w:t>
-      </w:r>
-      <w:r>
-        <w:rPr>
-          <w:rFonts w:ascii="Times New Roman" w:hAnsi="Times New Roman" w:cs="Times New Roman"/>
-        </w:rPr>
-        <w:t>,</w:t>
-      </w:r>
-      <w:r>
-        <w:rPr>
-          <w:rFonts w:ascii="Times New Roman" w:hAnsi="Times New Roman" w:cs="Times New Roman"/>
-        </w:rPr>
-        <w:t xml:space="preserve"> </w:t>
-      </w:r>
-      <w:r>
-        <w:rPr>
-          <w:rFonts w:ascii="Times New Roman" w:hAnsi="Times New Roman" w:cs="Times New Roman"/>
-        </w:rPr>
-        <w:t xml:space="preserve">only a minority of individuals </w:t>
-      </w:r>
-      <w:proofErr w:type="gramStart"/>
-      <w:r>
-        <w:rPr>
-          <w:rFonts w:ascii="Times New Roman" w:hAnsi="Times New Roman" w:cs="Times New Roman"/>
-        </w:rPr>
-        <w:t>actually said</w:t>
-      </w:r>
-      <w:proofErr w:type="gramEnd"/>
-      <w:r>
-        <w:rPr>
-          <w:rFonts w:ascii="Times New Roman" w:hAnsi="Times New Roman" w:cs="Times New Roman"/>
-        </w:rPr>
-        <w:t xml:space="preserve"> or did </w:t>
-      </w:r>
-      <w:r>
-        <w:rPr>
-          <w:rFonts w:ascii="Times New Roman" w:hAnsi="Times New Roman" w:cs="Times New Roman"/>
-        </w:rPr>
-        <w:t xml:space="preserve">the </w:t>
-      </w:r>
-      <w:r>
-        <w:rPr>
-          <w:rFonts w:ascii="Times New Roman" w:hAnsi="Times New Roman" w:cs="Times New Roman"/>
-        </w:rPr>
-        <w:t>things that hurt</w:t>
-      </w:r>
-      <w:r>
-        <w:rPr>
-          <w:rFonts w:ascii="Times New Roman" w:hAnsi="Times New Roman" w:cs="Times New Roman"/>
-        </w:rPr>
-        <w:t xml:space="preserve"> </w:t>
-      </w:r>
-      <w:r>
-        <w:rPr>
-          <w:rFonts w:ascii="Times New Roman" w:hAnsi="Times New Roman" w:cs="Times New Roman"/>
-        </w:rPr>
-        <w:t xml:space="preserve">the </w:t>
-      </w:r>
-      <w:r>
-        <w:rPr>
-          <w:rFonts w:ascii="Times New Roman" w:hAnsi="Times New Roman" w:cs="Times New Roman"/>
-        </w:rPr>
-        <w:t xml:space="preserve">most, but </w:t>
-      </w:r>
-      <w:r>
-        <w:rPr>
-          <w:rFonts w:ascii="Times New Roman" w:hAnsi="Times New Roman" w:cs="Times New Roman"/>
-        </w:rPr>
-        <w:t xml:space="preserve">it was </w:t>
-      </w:r>
-      <w:r>
-        <w:rPr>
-          <w:rFonts w:ascii="Times New Roman" w:hAnsi="Times New Roman" w:cs="Times New Roman"/>
-        </w:rPr>
-        <w:t xml:space="preserve">the </w:t>
-      </w:r>
-      <w:r>
-        <w:rPr>
-          <w:rFonts w:ascii="Times New Roman" w:hAnsi="Times New Roman" w:cs="Times New Roman"/>
-        </w:rPr>
-        <w:t>affirmation or silence</w:t>
-      </w:r>
-      <w:r>
-        <w:rPr>
-          <w:rFonts w:ascii="Times New Roman" w:hAnsi="Times New Roman" w:cs="Times New Roman"/>
-        </w:rPr>
-        <w:t xml:space="preserve"> </w:t>
-      </w:r>
-      <w:r>
-        <w:rPr>
-          <w:rFonts w:ascii="Times New Roman" w:hAnsi="Times New Roman" w:cs="Times New Roman"/>
-        </w:rPr>
-        <w:t xml:space="preserve">of the majority that </w:t>
-      </w:r>
-      <w:r>
-        <w:rPr>
-          <w:rFonts w:ascii="Times New Roman" w:hAnsi="Times New Roman" w:cs="Times New Roman"/>
-        </w:rPr>
-        <w:t>made the dehumanization sink in</w:t>
-      </w:r>
-      <w:r>
-        <w:rPr>
-          <w:rFonts w:ascii="Times New Roman" w:hAnsi="Times New Roman" w:cs="Times New Roman"/>
-        </w:rPr>
-        <w:t>.</w:t>
-      </w:r>
-    </w:p>
-    <w:p>
-      <w:pPr>
-        <w:ind w:firstLine="720"/>
-        <w:rPr>
-          <w:rFonts w:ascii="Times New Roman" w:hAnsi="Times New Roman" w:cs="Times New Roman"/>
-        </w:rPr>
-      </w:pPr>
-      <w:r>
-        <w:rPr>
-          <w:rFonts w:ascii="Times New Roman" w:hAnsi="Times New Roman" w:cs="Times New Roman"/>
-        </w:rPr>
-        <w:t xml:space="preserve">Unfortunately, even positive intentions can sometimes lead to very insulting actions. For instance, simply quoting 1 Corinthians 6:9 </w:t>
-      </w:r>
-      <w:r>
-        <w:rPr>
-          <w:rFonts w:ascii="Times New Roman" w:hAnsi="Times New Roman" w:cs="Times New Roman"/>
-        </w:rPr>
-        <w:t xml:space="preserve">probably </w:t>
-      </w:r>
-      <w:r>
-        <w:rPr>
-          <w:rFonts w:ascii="Times New Roman" w:hAnsi="Times New Roman" w:cs="Times New Roman"/>
-        </w:rPr>
-        <w:t xml:space="preserve">doesn’t enlighten queer Christians. Believe it or not, we </w:t>
-      </w:r>
-      <w:r>
-        <w:rPr>
-          <w:rFonts w:ascii="Times New Roman" w:hAnsi="Times New Roman" w:cs="Times New Roman"/>
-          <w:i/>
-          <w:iCs/>
-        </w:rPr>
-        <w:t>have</w:t>
-      </w:r>
-      <w:r>
-        <w:rPr>
-          <w:rFonts w:ascii="Times New Roman" w:hAnsi="Times New Roman" w:cs="Times New Roman"/>
-        </w:rPr>
-        <w:t xml:space="preserve"> </w:t>
-      </w:r>
-      <w:r>
-        <w:rPr>
-          <w:rFonts w:ascii="Times New Roman" w:hAnsi="Times New Roman" w:cs="Times New Roman"/>
-        </w:rPr>
-        <w:t xml:space="preserve">already </w:t>
-      </w:r>
-      <w:r>
-        <w:rPr>
-          <w:rFonts w:ascii="Times New Roman" w:hAnsi="Times New Roman" w:cs="Times New Roman"/>
-        </w:rPr>
-        <w:t xml:space="preserve">read and likely studied the passages in depth at some point </w:t>
-      </w:r>
-      <w:r>
-        <w:rPr>
-          <w:rFonts w:ascii="Times New Roman" w:hAnsi="Times New Roman" w:cs="Times New Roman"/>
-        </w:rPr>
-        <w:t xml:space="preserve">while </w:t>
-      </w:r>
-      <w:r>
-        <w:rPr>
-          <w:rFonts w:ascii="Times New Roman" w:hAnsi="Times New Roman" w:cs="Times New Roman"/>
-        </w:rPr>
-        <w:t>struggl</w:t>
-      </w:r>
-      <w:r>
-        <w:rPr>
-          <w:rFonts w:ascii="Times New Roman" w:hAnsi="Times New Roman" w:cs="Times New Roman"/>
-        </w:rPr>
-        <w:t>ing</w:t>
-      </w:r>
-      <w:r>
-        <w:rPr>
-          <w:rFonts w:ascii="Times New Roman" w:hAnsi="Times New Roman" w:cs="Times New Roman"/>
-        </w:rPr>
-        <w:t xml:space="preserve"> to reconcile ourselves with our faith.</w:t>
-      </w:r>
-      <w:r>
-        <w:rPr>
-          <w:rFonts w:ascii="Times New Roman" w:hAnsi="Times New Roman" w:cs="Times New Roman"/>
-        </w:rPr>
-        <w:t xml:space="preserve"> </w:t>
-      </w:r>
-      <w:r>
-        <w:rPr>
-          <w:rFonts w:ascii="Times New Roman" w:hAnsi="Times New Roman" w:cs="Times New Roman"/>
-        </w:rPr>
-        <w:t>Often</w:t>
-      </w:r>
-      <w:r>
-        <w:rPr>
-          <w:rFonts w:ascii="Times New Roman" w:hAnsi="Times New Roman" w:cs="Times New Roman"/>
-        </w:rPr>
-        <w:t>,</w:t>
-      </w:r>
-      <w:r>
-        <w:rPr>
-          <w:rFonts w:ascii="Times New Roman" w:hAnsi="Times New Roman" w:cs="Times New Roman"/>
-        </w:rPr>
-        <w:t xml:space="preserve"> similar situations</w:t>
-      </w:r>
-      <w:r>
-        <w:rPr>
-          <w:rFonts w:ascii="Times New Roman" w:hAnsi="Times New Roman" w:cs="Times New Roman"/>
-        </w:rPr>
-        <w:t xml:space="preserve"> in the non-affirming crowd</w:t>
-      </w:r>
-      <w:r>
-        <w:rPr>
-          <w:rFonts w:ascii="Times New Roman" w:hAnsi="Times New Roman" w:cs="Times New Roman"/>
-        </w:rPr>
-        <w:t xml:space="preserve"> arise from the justification that “the truth cannot be compromised.” </w:t>
-      </w:r>
-      <w:r>
-        <w:rPr>
-          <w:rFonts w:ascii="Times New Roman" w:hAnsi="Times New Roman" w:cs="Times New Roman"/>
-        </w:rPr>
-        <w:t>However, b</w:t>
-      </w:r>
-      <w:r>
-        <w:rPr>
-          <w:rFonts w:ascii="Times New Roman" w:hAnsi="Times New Roman" w:cs="Times New Roman"/>
-        </w:rPr>
-        <w:t xml:space="preserve">elieving </w:t>
-      </w:r>
-      <w:r>
-        <w:rPr>
-          <w:rFonts w:ascii="Times New Roman" w:hAnsi="Times New Roman" w:cs="Times New Roman"/>
-        </w:rPr>
-        <w:t>we</w:t>
-      </w:r>
-      <w:r>
-        <w:rPr>
-          <w:rFonts w:ascii="Times New Roman" w:hAnsi="Times New Roman" w:cs="Times New Roman"/>
-        </w:rPr>
-        <w:t xml:space="preserve"> have the truth does not justify bringing it up every other time </w:t>
-      </w:r>
-      <w:r>
-        <w:rPr>
-          <w:rFonts w:ascii="Times New Roman" w:hAnsi="Times New Roman" w:cs="Times New Roman"/>
-        </w:rPr>
-        <w:t>we</w:t>
-      </w:r>
-      <w:r>
-        <w:rPr>
-          <w:rFonts w:ascii="Times New Roman" w:hAnsi="Times New Roman" w:cs="Times New Roman"/>
-        </w:rPr>
-        <w:t xml:space="preserve"> see </w:t>
-      </w:r>
-      <w:r>
-        <w:rPr>
-          <w:rFonts w:ascii="Times New Roman" w:hAnsi="Times New Roman" w:cs="Times New Roman"/>
-        </w:rPr>
-        <w:t xml:space="preserve">an acquaintance </w:t>
-      </w:r>
-      <w:r>
-        <w:rPr>
-          <w:rFonts w:ascii="Times New Roman" w:hAnsi="Times New Roman" w:cs="Times New Roman"/>
-        </w:rPr>
-        <w:t xml:space="preserve">who is </w:t>
-      </w:r>
-      <w:r>
-        <w:rPr>
-          <w:rFonts w:ascii="Times New Roman" w:hAnsi="Times New Roman" w:cs="Times New Roman"/>
-        </w:rPr>
-        <w:t>“</w:t>
-      </w:r>
-      <w:r>
-        <w:rPr>
-          <w:rFonts w:ascii="Times New Roman" w:hAnsi="Times New Roman" w:cs="Times New Roman"/>
-        </w:rPr>
-        <w:t>in the wrong.</w:t>
-      </w:r>
-      <w:r>
-        <w:rPr>
-          <w:rFonts w:ascii="Times New Roman" w:hAnsi="Times New Roman" w:cs="Times New Roman"/>
-        </w:rPr>
-        <w:t>”</w:t>
-      </w:r>
-      <w:r>
-        <w:rPr>
-          <w:rFonts w:ascii="Times New Roman" w:hAnsi="Times New Roman" w:cs="Times New Roman"/>
-        </w:rPr>
-        <w:t xml:space="preserve"> </w:t>
-      </w:r>
-      <w:r>
-        <w:rPr>
-          <w:rFonts w:ascii="Times New Roman" w:hAnsi="Times New Roman" w:cs="Times New Roman"/>
-        </w:rPr>
-        <w:t>Not affirming does not necessitate dis</w:t>
-      </w:r>
-      <w:r>
-        <w:rPr>
-          <w:rFonts w:ascii="Times New Roman" w:hAnsi="Times New Roman" w:cs="Times New Roman"/>
-        </w:rPr>
-        <w:t>respect</w:t>
-      </w:r>
-      <w:r>
-        <w:rPr>
-          <w:rFonts w:ascii="Times New Roman" w:hAnsi="Times New Roman" w:cs="Times New Roman"/>
-        </w:rPr>
-        <w:t>.</w:t>
-      </w:r>
-    </w:p>
-    <w:p>
-      <w:pPr>
-        <w:ind w:firstLine="720"/>
-        <w:jc w:val="center"/>
-        <w:rPr>
-          <w:rFonts w:ascii="Times New Roman" w:hAnsi="Times New Roman" w:cs="Times New Roman"/>
-        </w:rPr>
-      </w:pPr>
-      <w:r>
-        <w:rPr>
-          <w:rFonts w:ascii="Times New Roman" w:hAnsi="Times New Roman" w:cs="Times New Roman"/>
-        </w:rPr>
-        <w:t>***</w:t>
-      </w:r>
-    </w:p>
-    <w:p>
-      <w:pPr>
-        <w:ind w:firstLine="720"/>
-        <w:rPr>
-          <w:rFonts w:ascii="Times New Roman" w:hAnsi="Times New Roman" w:cs="Times New Roman"/>
-        </w:rPr>
-      </w:pPr>
-      <w:r>
-        <w:rPr>
-          <w:rFonts w:ascii="Times New Roman" w:hAnsi="Times New Roman" w:cs="Times New Roman"/>
-        </w:rPr>
-        <w:t>You may be here because you want to support</w:t>
-      </w:r>
-      <w:r>
-        <w:rPr>
-          <w:rFonts w:ascii="Times New Roman" w:hAnsi="Times New Roman" w:cs="Times New Roman"/>
-        </w:rPr>
-        <w:t>. O</w:t>
-      </w:r>
-      <w:r>
-        <w:rPr>
-          <w:rFonts w:ascii="Times New Roman" w:hAnsi="Times New Roman" w:cs="Times New Roman"/>
-        </w:rPr>
-        <w:t xml:space="preserve">r </w:t>
-      </w:r>
-      <w:r>
-        <w:rPr>
-          <w:rFonts w:ascii="Times New Roman" w:hAnsi="Times New Roman" w:cs="Times New Roman"/>
-        </w:rPr>
-        <w:t xml:space="preserve">maybe </w:t>
-      </w:r>
-      <w:r>
-        <w:rPr>
-          <w:rFonts w:ascii="Times New Roman" w:hAnsi="Times New Roman" w:cs="Times New Roman"/>
-        </w:rPr>
-        <w:t xml:space="preserve">your aim is to </w:t>
-      </w:r>
-      <w:r>
-        <w:rPr>
-          <w:rFonts w:ascii="Times New Roman" w:hAnsi="Times New Roman" w:cs="Times New Roman"/>
-        </w:rPr>
-        <w:t xml:space="preserve">criticize. Maybe </w:t>
-      </w:r>
-      <w:r>
-        <w:rPr>
-          <w:rFonts w:ascii="Times New Roman" w:hAnsi="Times New Roman" w:cs="Times New Roman"/>
-        </w:rPr>
-        <w:t>your</w:t>
-      </w:r>
-      <w:r>
-        <w:rPr>
-          <w:rFonts w:ascii="Times New Roman" w:hAnsi="Times New Roman" w:cs="Times New Roman"/>
-        </w:rPr>
-        <w:t xml:space="preserve"> friend o</w:t>
-      </w:r>
-      <w:r>
-        <w:rPr>
-          <w:rFonts w:ascii="Times New Roman" w:hAnsi="Times New Roman" w:cs="Times New Roman"/>
-        </w:rPr>
-        <w:t>r</w:t>
-      </w:r>
-      <w:r>
-        <w:rPr>
-          <w:rFonts w:ascii="Times New Roman" w:hAnsi="Times New Roman" w:cs="Times New Roman"/>
-        </w:rPr>
-        <w:t xml:space="preserve"> family member fits our ever-growing </w:t>
-      </w:r>
-      <w:r>
-        <w:rPr>
-          <w:rFonts w:ascii="Times New Roman" w:hAnsi="Times New Roman" w:cs="Times New Roman"/>
-        </w:rPr>
-        <w:t>acronym,</w:t>
-      </w:r>
-      <w:r>
-        <w:rPr>
-          <w:rFonts w:ascii="Times New Roman" w:hAnsi="Times New Roman" w:cs="Times New Roman"/>
-        </w:rPr>
-        <w:t xml:space="preserve"> and you don’t know </w:t>
-      </w:r>
-      <w:r>
-        <w:rPr>
-          <w:rFonts w:ascii="Times New Roman" w:hAnsi="Times New Roman" w:cs="Times New Roman"/>
-        </w:rPr>
-        <w:t>how you should feel about it</w:t>
-      </w:r>
-      <w:r>
-        <w:rPr>
-          <w:rFonts w:ascii="Times New Roman" w:hAnsi="Times New Roman" w:cs="Times New Roman"/>
-        </w:rPr>
-        <w:t>.</w:t>
-      </w:r>
-      <w:r>
-        <w:rPr>
-          <w:rFonts w:ascii="Times New Roman" w:hAnsi="Times New Roman" w:cs="Times New Roman"/>
-        </w:rPr>
-        <w:t xml:space="preserve"> </w:t>
-      </w:r>
-      <w:r>
-        <w:rPr>
-          <w:rFonts w:ascii="Times New Roman" w:hAnsi="Times New Roman" w:cs="Times New Roman"/>
-        </w:rPr>
-        <w:t xml:space="preserve">I </w:t>
-      </w:r>
-      <w:r>
-        <w:rPr>
-          <w:rFonts w:ascii="Times New Roman" w:hAnsi="Times New Roman" w:cs="Times New Roman"/>
-        </w:rPr>
-        <w:t xml:space="preserve">encourage you to put yourself in their shoes </w:t>
-      </w:r>
-      <w:r>
-        <w:rPr>
-          <w:rFonts w:ascii="Times New Roman" w:hAnsi="Times New Roman" w:cs="Times New Roman"/>
-        </w:rPr>
-        <w:t>occasionally</w:t>
-      </w:r>
-      <w:r>
-        <w:rPr>
-          <w:rFonts w:ascii="Times New Roman" w:hAnsi="Times New Roman" w:cs="Times New Roman"/>
-        </w:rPr>
-        <w:t>. Like me, they may have struggled for years</w:t>
-      </w:r>
-      <w:r>
-        <w:rPr>
-          <w:rFonts w:ascii="Times New Roman" w:hAnsi="Times New Roman" w:cs="Times New Roman"/>
-        </w:rPr>
-        <w:t xml:space="preserve"> </w:t>
-      </w:r>
-      <w:r>
-        <w:rPr>
-          <w:rFonts w:ascii="Times New Roman" w:hAnsi="Times New Roman" w:cs="Times New Roman"/>
-        </w:rPr>
-        <w:t>to navigate their sexuality</w:t>
-      </w:r>
-      <w:r>
-        <w:rPr>
-          <w:rFonts w:ascii="Times New Roman" w:hAnsi="Times New Roman" w:cs="Times New Roman"/>
-        </w:rPr>
-        <w:t>. They may not even remember an existence without it</w:t>
-      </w:r>
-      <w:r>
-        <w:rPr>
-          <w:rFonts w:ascii="Times New Roman" w:hAnsi="Times New Roman" w:cs="Times New Roman"/>
-        </w:rPr>
-        <w:t>. Frankly, my story is run of the mill among the rest of my friends in the LGBT community</w:t>
-      </w:r>
-      <w:r>
-        <w:rPr>
-          <w:rFonts w:ascii="Times New Roman" w:hAnsi="Times New Roman" w:cs="Times New Roman"/>
-        </w:rPr>
-        <w:t>.</w:t>
-      </w:r>
-      <w:r>
-        <w:rPr>
-          <w:rFonts w:ascii="Times New Roman" w:hAnsi="Times New Roman" w:cs="Times New Roman"/>
-        </w:rPr>
-        <w:t xml:space="preserve"> Many of the feelings I have described are felt by others in the queer Christian community.</w:t>
-      </w:r>
-      <w:r>
-        <w:rPr>
-          <w:rFonts w:ascii="Times New Roman" w:hAnsi="Times New Roman" w:cs="Times New Roman"/>
-        </w:rPr>
-        <w:t xml:space="preserve"> </w:t>
-      </w:r>
-      <w:r>
-        <w:rPr>
-          <w:rFonts w:ascii="Times New Roman" w:hAnsi="Times New Roman" w:cs="Times New Roman"/>
-        </w:rPr>
-        <w:t>So, r</w:t>
-      </w:r>
-      <w:r>
-        <w:rPr>
-          <w:rFonts w:ascii="Times New Roman" w:hAnsi="Times New Roman" w:cs="Times New Roman"/>
-        </w:rPr>
-        <w:t>ather than forcing painful conversations that may feel like</w:t>
-      </w:r>
-      <w:r>
-        <w:rPr>
-          <w:rFonts w:ascii="Times New Roman" w:hAnsi="Times New Roman" w:cs="Times New Roman"/>
-        </w:rPr>
-        <w:t xml:space="preserve"> insensitive</w:t>
-      </w:r>
-      <w:r>
-        <w:rPr>
-          <w:rFonts w:ascii="Times New Roman" w:hAnsi="Times New Roman" w:cs="Times New Roman"/>
-        </w:rPr>
-        <w:t xml:space="preserve"> accusations, s</w:t>
-      </w:r>
-      <w:r>
-        <w:rPr>
-          <w:rFonts w:ascii="Times New Roman" w:hAnsi="Times New Roman" w:cs="Times New Roman"/>
-        </w:rPr>
-        <w:t xml:space="preserve">trive to be someone they </w:t>
-      </w:r>
-      <w:r>
-        <w:rPr>
-          <w:rFonts w:ascii="Times New Roman" w:hAnsi="Times New Roman" w:cs="Times New Roman"/>
-          <w:i/>
-          <w:iCs/>
-        </w:rPr>
-        <w:t>choose</w:t>
-      </w:r>
-      <w:r>
-        <w:rPr>
-          <w:rFonts w:ascii="Times New Roman" w:hAnsi="Times New Roman" w:cs="Times New Roman"/>
-        </w:rPr>
-        <w:t xml:space="preserve"> to confide in</w:t>
-      </w:r>
-      <w:r>
-        <w:rPr>
-          <w:rFonts w:ascii="Times New Roman" w:hAnsi="Times New Roman" w:cs="Times New Roman"/>
-        </w:rPr>
-        <w:t>.</w:t>
-      </w:r>
-    </w:p>
-    <w:p>
-      <w:pPr>
-        <w:ind w:firstLine="720"/>
-        <w:rPr>
-          <w:rFonts w:ascii="Times New Roman" w:hAnsi="Times New Roman" w:cs="Times New Roman"/>
-        </w:rPr>
-      </w:pPr>
-      <w:r>
-        <w:rPr>
-          <w:rFonts w:ascii="Times New Roman" w:hAnsi="Times New Roman" w:cs="Times New Roman"/>
-        </w:rPr>
-        <w:t>On the other hand, y</w:t>
-      </w:r>
-      <w:r>
-        <w:rPr>
-          <w:rFonts w:ascii="Times New Roman" w:hAnsi="Times New Roman" w:cs="Times New Roman"/>
-        </w:rPr>
-        <w:t xml:space="preserve">ou </w:t>
-      </w:r>
-      <w:r>
-        <w:rPr>
-          <w:rFonts w:ascii="Times New Roman" w:hAnsi="Times New Roman" w:cs="Times New Roman"/>
-        </w:rPr>
-        <w:t>might</w:t>
-      </w:r>
-      <w:r>
-        <w:rPr>
-          <w:rFonts w:ascii="Times New Roman" w:hAnsi="Times New Roman" w:cs="Times New Roman"/>
-        </w:rPr>
-        <w:t xml:space="preserve"> relate</w:t>
-      </w:r>
-      <w:r>
-        <w:rPr>
-          <w:rFonts w:ascii="Times New Roman" w:hAnsi="Times New Roman" w:cs="Times New Roman"/>
-        </w:rPr>
-        <w:t xml:space="preserve"> to my experience</w:t>
-      </w:r>
-      <w:r>
-        <w:rPr>
-          <w:rFonts w:ascii="Times New Roman" w:hAnsi="Times New Roman" w:cs="Times New Roman"/>
-        </w:rPr>
-        <w:t xml:space="preserve">. </w:t>
-      </w:r>
-      <w:r>
-        <w:rPr>
-          <w:rFonts w:ascii="Times New Roman" w:hAnsi="Times New Roman" w:cs="Times New Roman"/>
-        </w:rPr>
-        <w:t>Maybe</w:t>
-      </w:r>
-      <w:r>
-        <w:rPr>
-          <w:rFonts w:ascii="Times New Roman" w:hAnsi="Times New Roman" w:cs="Times New Roman"/>
-        </w:rPr>
-        <w:t xml:space="preserve"> you spent years confused </w:t>
-      </w:r>
-      <w:r>
-        <w:rPr>
-          <w:rFonts w:ascii="Times New Roman" w:hAnsi="Times New Roman" w:cs="Times New Roman"/>
-        </w:rPr>
-        <w:t xml:space="preserve">and ashamed </w:t>
-      </w:r>
-      <w:r>
-        <w:rPr>
-          <w:rFonts w:ascii="Times New Roman" w:hAnsi="Times New Roman" w:cs="Times New Roman"/>
-        </w:rPr>
-        <w:t xml:space="preserve">like </w:t>
-      </w:r>
-      <w:r>
-        <w:rPr>
-          <w:rFonts w:ascii="Times New Roman" w:hAnsi="Times New Roman" w:cs="Times New Roman"/>
-        </w:rPr>
-        <w:t xml:space="preserve">I did. </w:t>
-      </w:r>
-      <w:r>
-        <w:rPr>
-          <w:rFonts w:ascii="Times New Roman" w:hAnsi="Times New Roman" w:cs="Times New Roman"/>
-        </w:rPr>
-        <w:t xml:space="preserve">You may still be figuring things out. I still am. </w:t>
-      </w:r>
-      <w:r>
-        <w:rPr>
-          <w:rFonts w:ascii="Times New Roman" w:hAnsi="Times New Roman" w:cs="Times New Roman"/>
-        </w:rPr>
-        <w:t>Or maybe you we</w:t>
-      </w:r>
-      <w:r>
-        <w:rPr>
-          <w:rFonts w:ascii="Times New Roman" w:hAnsi="Times New Roman" w:cs="Times New Roman"/>
-        </w:rPr>
-        <w:t>re</w:t>
-      </w:r>
-      <w:r>
-        <w:rPr>
-          <w:rFonts w:ascii="Times New Roman" w:hAnsi="Times New Roman" w:cs="Times New Roman"/>
-        </w:rPr>
-        <w:t xml:space="preserve"> able to take it all in stride. </w:t>
-      </w:r>
-      <w:r>
-        <w:rPr>
-          <w:rFonts w:ascii="Times New Roman" w:hAnsi="Times New Roman" w:cs="Times New Roman"/>
-        </w:rPr>
-        <w:t>Regardless, y</w:t>
-      </w:r>
-      <w:r>
-        <w:rPr>
-          <w:rFonts w:ascii="Times New Roman" w:hAnsi="Times New Roman" w:cs="Times New Roman"/>
-        </w:rPr>
-        <w:t>our story doesn’t have to be perfect</w:t>
-      </w:r>
-      <w:r>
-        <w:rPr>
-          <w:rFonts w:ascii="Times New Roman" w:hAnsi="Times New Roman" w:cs="Times New Roman"/>
-        </w:rPr>
-        <w:t xml:space="preserve">, </w:t>
-      </w:r>
-      <w:r>
-        <w:rPr>
-          <w:rFonts w:ascii="Times New Roman" w:hAnsi="Times New Roman" w:cs="Times New Roman"/>
-        </w:rPr>
-        <w:t>remarkable</w:t>
-      </w:r>
-      <w:r>
-        <w:rPr>
-          <w:rFonts w:ascii="Times New Roman" w:hAnsi="Times New Roman" w:cs="Times New Roman"/>
-        </w:rPr>
-        <w:t>, or even finished</w:t>
-      </w:r>
-      <w:r>
-        <w:rPr>
-          <w:rFonts w:ascii="Times New Roman" w:hAnsi="Times New Roman" w:cs="Times New Roman"/>
-        </w:rPr>
-        <w:t xml:space="preserve"> to </w:t>
-      </w:r>
-      <w:r>
-        <w:rPr>
-          <w:rFonts w:ascii="Times New Roman" w:hAnsi="Times New Roman" w:cs="Times New Roman"/>
-        </w:rPr>
-        <w:t>make an impact</w:t>
-      </w:r>
-      <w:r>
-        <w:rPr>
-          <w:rFonts w:ascii="Times New Roman" w:hAnsi="Times New Roman" w:cs="Times New Roman"/>
-        </w:rPr>
-        <w:t>.</w:t>
-      </w:r>
-      <w:r>
-        <w:rPr>
-          <w:rFonts w:ascii="Times New Roman" w:hAnsi="Times New Roman" w:cs="Times New Roman"/>
-        </w:rPr>
-        <w:t xml:space="preserve"> </w:t>
-      </w:r>
-      <w:r>
-        <w:rPr>
-          <w:rFonts w:ascii="Times New Roman" w:hAnsi="Times New Roman" w:cs="Times New Roman"/>
-        </w:rPr>
-        <w:t xml:space="preserve">I’ve </w:t>
-      </w:r>
-      <w:r>
-        <w:rPr>
-          <w:rFonts w:ascii="Times New Roman" w:hAnsi="Times New Roman" w:cs="Times New Roman"/>
-        </w:rPr>
-        <w:t xml:space="preserve">already </w:t>
-      </w:r>
-      <w:r>
-        <w:rPr>
-          <w:rFonts w:ascii="Times New Roman" w:hAnsi="Times New Roman" w:cs="Times New Roman"/>
-        </w:rPr>
-        <w:t xml:space="preserve">done my best </w:t>
-      </w:r>
-      <w:r>
-        <w:t>to</w:t>
-      </w:r>
-      <w:r>
-        <w:rPr>
-          <w:rFonts w:ascii="Times New Roman" w:hAnsi="Times New Roman" w:cs="Times New Roman"/>
-        </w:rPr>
-        <w:t xml:space="preserve"> deliver </w:t>
-      </w:r>
-      <w:r>
-        <w:rPr>
-          <w:rFonts w:ascii="Times New Roman" w:hAnsi="Times New Roman" w:cs="Times New Roman"/>
-        </w:rPr>
-        <w:t>mine</w:t>
-      </w:r>
-      <w:r>
-        <w:rPr>
-          <w:rFonts w:ascii="Times New Roman" w:hAnsi="Times New Roman" w:cs="Times New Roman"/>
-        </w:rPr>
-        <w:t>. O</w:t>
-      </w:r>
-      <w:r>
-        <w:rPr>
-          <w:rFonts w:ascii="Times New Roman" w:hAnsi="Times New Roman" w:cs="Times New Roman"/>
-        </w:rPr>
-        <w:softHyphen/>
-      </w:r>
-      <w:r>
-        <w:rPr>
-          <w:rFonts w:ascii="Times New Roman" w:hAnsi="Times New Roman" w:cs="Times New Roman"/>
-        </w:rPr>
-        <w:softHyphen/>
-      </w:r>
-      <w:r>
-        <w:rPr>
-          <w:rFonts w:ascii="Times New Roman" w:hAnsi="Times New Roman" w:cs="Times New Roman"/>
-        </w:rPr>
-        <w:softHyphen/>
-      </w:r>
-      <w:r>
-        <w:rPr>
-          <w:rFonts w:ascii="Times New Roman" w:hAnsi="Times New Roman" w:cs="Times New Roman"/>
-        </w:rPr>
-        <w:t xml:space="preserve">nly </w:t>
-      </w:r>
-      <w:r>
-        <w:rPr>
-          <w:rFonts w:ascii="Times New Roman" w:hAnsi="Times New Roman" w:cs="Times New Roman"/>
-          <w:i/>
-          <w:iCs/>
-        </w:rPr>
-        <w:t>you</w:t>
-      </w:r>
-      <w:r>
-        <w:rPr>
-          <w:rFonts w:ascii="Times New Roman" w:hAnsi="Times New Roman" w:cs="Times New Roman"/>
-        </w:rPr>
-        <w:t xml:space="preserve"> </w:t>
-      </w:r>
-      <w:r>
-        <w:rPr>
-          <w:rFonts w:ascii="Times New Roman" w:hAnsi="Times New Roman" w:cs="Times New Roman"/>
-        </w:rPr>
-        <w:t xml:space="preserve">can tell </w:t>
-      </w:r>
-      <w:commentRangeStart w:id="0"/>
-      <w:r>
-        <w:rPr>
-          <w:rFonts w:ascii="Times New Roman" w:hAnsi="Times New Roman" w:cs="Times New Roman"/>
-        </w:rPr>
-        <w:t>yours</w:t>
-      </w:r>
-      <w:commentRangeEnd w:id="0"/>
-      <w:r>
-        <w:rPr>
-          <w:rStyle w:val="CommentReference"/>
-        </w:rPr>
-        <w:commentReference w:id="0"/>
-      </w:r>
-      <w:r>
-        <w:rPr>
-          <w:rFonts w:ascii="Times New Roman" w:hAnsi="Times New Roman" w:cs="Times New Roman"/>
-        </w:rPr>
-        <w:t>.</w:t>
-      </w:r>
-    </w:p>
-    <w:p>
-      <w:pPr>
-        <w:ind w:firstLine="720"/>
-      </w:pPr>
     </w:p>
     <w:sectPr>
       <w:pgSz w:w="12240" w:h="15840"/>
@@ -12830,66 +12312,6 @@
     </w:sectPr>
   </w:body>
 </w:document>
-</file>
-
-<file path=word/comments.xml><?xml version="1.0" encoding="utf-8"?>
-<w:comments xmlns:wpc="http://schemas.microsoft.com/office/word/2010/wordprocessingCanvas" xmlns:cx="http://schemas.microsoft.com/office/drawing/2014/chartex" xmlns:cx1="http://schemas.microsoft.com/office/drawing/2015/9/8/chartex" xmlns:cx2="http://schemas.microsoft.com/office/drawing/2015/10/21/chartex" xmlns:cx3="http://schemas.microsoft.com/office/drawing/2016/5/9/chartex" xmlns:cx4="http://schemas.microsoft.com/office/drawing/2016/5/10/chartex" xmlns:cx5="http://schemas.microsoft.com/office/drawing/2016/5/11/chartex" xmlns:cx6="http://schemas.microsoft.com/office/drawing/2016/5/12/chartex" xmlns:cx7="http://schemas.microsoft.com/office/drawing/2016/5/13/chartex" xmlns:cx8="http://schemas.microsoft.com/office/drawing/2016/5/14/chartex" xmlns:mc="http://schemas.openxmlformats.org/markup-compatibility/2006" xmlns:aink="http://schemas.microsoft.com/office/drawing/2016/ink" xmlns:am3d="http://schemas.microsoft.com/office/drawing/2017/model3d" xmlns:o="urn:schemas-microsoft-com:office:office" xmlns:oel="http://schemas.microsoft.com/office/2019/extlst" xmlns:r="http://schemas.openxmlformats.org/officeDocument/2006/relationships" xmlns:m="http://schemas.openxmlformats.org/officeDocument/2006/math" xmlns:v="urn:schemas-microsoft-com:vml" xmlns:wp14="http://schemas.microsoft.com/office/word/2010/wordprocessingDrawing" xmlns:wp="http://schemas.openxmlformats.org/drawingml/2006/wordprocessingDrawing" xmlns:w10="urn:schemas-microsoft-com:office:word" xmlns:w="http://schemas.openxmlformats.org/wordprocessingml/2006/main" xmlns:w14="http://schemas.microsoft.com/office/word/2010/wordml" xmlns:w15="http://schemas.microsoft.com/office/word/2012/wordml" xmlns:w16cex="http://schemas.microsoft.com/office/word/2018/wordml/cex" xmlns:w16cid="http://schemas.microsoft.com/office/word/2016/wordml/cid" xmlns:w16="http://schemas.microsoft.com/office/word/2018/wordml" xmlns:w16sdtdh="http://schemas.microsoft.com/office/word/2020/wordml/sdtdatahash" xmlns:w16se="http://schemas.microsoft.com/office/word/2015/wordml/symex" xmlns:wpg="http://schemas.microsoft.com/office/word/2010/wordprocessingGroup" xmlns:wpi="http://schemas.microsoft.com/office/word/2010/wordprocessingInk" xmlns:wne="http://schemas.microsoft.com/office/word/2006/wordml" xmlns:wps="http://schemas.microsoft.com/office/word/2010/wordprocessingShape" mc:Ignorable="w14 w15 w16se w16cid w16 w16cex w16sdtdh wp14">
-  <w:comment w:id="0" w:author="Ac Hybl" w:date="2022-10-22T17:46:00Z" w:initials="AH">
-    <w:p>
-      <w:pPr>
-        <w:pStyle w:val="CommentText"/>
-      </w:pPr>
-      <w:r>
-        <w:rPr>
-          <w:rStyle w:val="CommentReference"/>
-        </w:rPr>
-        <w:annotationRef/>
-      </w:r>
-      <w:r>
-        <w:t>If I were writing an ending here, I would want to urge people to live out love in whatever they do. Whether we believe in Jesus or not, most of us have an impression of who He was and how His very face and mannerisms modeled seeing every person as priceless. Most of us know that the Pharisees modeled exactly the opposite—a dehumanizing process of sorting people into layers of worthiness and unworthiness (especially based on their own perception of whether the person was a sinner, since they evidently labeled the prostitutes and tax collectors as the very slime at the bottom of the pond). And that is exactly the opposite of the spirit of Christ. No matter what leads to a person experiencing same-sex attraction, God sees them as beautiful, priceless, and so loved.</w:t>
-      </w:r>
-    </w:p>
-    <w:p>
-      <w:pPr>
-        <w:pStyle w:val="CommentText"/>
-      </w:pPr>
-    </w:p>
-    <w:p>
-      <w:pPr>
-        <w:pStyle w:val="CommentText"/>
-      </w:pPr>
-      <w:r>
-        <w:t>Personally, my burden is also for people to realize that Jesus’ love was not all “neither do I condemn thee,” but also not all “go and sin no more.” Either one without the other leads to eternal destruction. But I don’t sense that you’re wanting to preach the gospel here, so much as you’re wanting to share your experience honestly and model both vulnerability and acceptance.</w:t>
-      </w:r>
-    </w:p>
-    <w:p>
-      <w:pPr>
-        <w:pStyle w:val="CommentText"/>
-      </w:pPr>
-      <w:r>
-        <w:t>- Nicole Parker</w:t>
-      </w:r>
-    </w:p>
-  </w:comment>
-</w:comments>
-</file>
-
-<file path=word/commentsExtended.xml><?xml version="1.0" encoding="utf-8"?>
-<w15:commentsEx xmlns:wpc="http://schemas.microsoft.com/office/word/2010/wordprocessingCanvas" xmlns:cx="http://schemas.microsoft.com/office/drawing/2014/chartex" xmlns:cx1="http://schemas.microsoft.com/office/drawing/2015/9/8/chartex" xmlns:cx2="http://schemas.microsoft.com/office/drawing/2015/10/21/chartex" xmlns:cx3="http://schemas.microsoft.com/office/drawing/2016/5/9/chartex" xmlns:cx4="http://schemas.microsoft.com/office/drawing/2016/5/10/chartex" xmlns:cx5="http://schemas.microsoft.com/office/drawing/2016/5/11/chartex" xmlns:cx6="http://schemas.microsoft.com/office/drawing/2016/5/12/chartex" xmlns:cx7="http://schemas.microsoft.com/office/drawing/2016/5/13/chartex" xmlns:cx8="http://schemas.microsoft.com/office/drawing/2016/5/14/chartex" xmlns:mc="http://schemas.openxmlformats.org/markup-compatibility/2006" xmlns:aink="http://schemas.microsoft.com/office/drawing/2016/ink" xmlns:am3d="http://schemas.microsoft.com/office/drawing/2017/model3d" xmlns:o="urn:schemas-microsoft-com:office:office" xmlns:oel="http://schemas.microsoft.com/office/2019/extlst" xmlns:r="http://schemas.openxmlformats.org/officeDocument/2006/relationships" xmlns:m="http://schemas.openxmlformats.org/officeDocument/2006/math" xmlns:v="urn:schemas-microsoft-com:vml" xmlns:wp14="http://schemas.microsoft.com/office/word/2010/wordprocessingDrawing" xmlns:wp="http://schemas.openxmlformats.org/drawingml/2006/wordprocessingDrawing" xmlns:w10="urn:schemas-microsoft-com:office:word" xmlns:w="http://schemas.openxmlformats.org/wordprocessingml/2006/main" xmlns:w14="http://schemas.microsoft.com/office/word/2010/wordml" xmlns:w15="http://schemas.microsoft.com/office/word/2012/wordml" xmlns:w16cex="http://schemas.microsoft.com/office/word/2018/wordml/cex" xmlns:w16cid="http://schemas.microsoft.com/office/word/2016/wordml/cid" xmlns:w16="http://schemas.microsoft.com/office/word/2018/wordml" xmlns:w16sdtdh="http://schemas.microsoft.com/office/word/2020/wordml/sdtdatahash" xmlns:w16se="http://schemas.microsoft.com/office/word/2015/wordml/symex" xmlns:wpg="http://schemas.microsoft.com/office/word/2010/wordprocessingGroup" xmlns:wpi="http://schemas.microsoft.com/office/word/2010/wordprocessingInk" xmlns:wne="http://schemas.microsoft.com/office/word/2006/wordml" xmlns:wps="http://schemas.microsoft.com/office/word/2010/wordprocessingShape" mc:Ignorable="w14 w15 w16se w16cid w16 w16cex w16sdtdh wp14">
-  <w15:commentEx w15:paraId="72441CB5" w15:done="0"/>
-</w15:commentsEx>
-</file>
-
-<file path=word/commentsExtensible.xml><?xml version="1.0" encoding="utf-8"?>
-<w16cex:commentsExtensible xmlns:wpc="http://schemas.microsoft.com/office/word/2010/wordprocessingCanvas" xmlns:cx="http://schemas.microsoft.com/office/drawing/2014/chartex" xmlns:cx1="http://schemas.microsoft.com/office/drawing/2015/9/8/chartex" xmlns:cx2="http://schemas.microsoft.com/office/drawing/2015/10/21/chartex" xmlns:cx3="http://schemas.microsoft.com/office/drawing/2016/5/9/chartex" xmlns:cx4="http://schemas.microsoft.com/office/drawing/2016/5/10/chartex" xmlns:cx5="http://schemas.microsoft.com/office/drawing/2016/5/11/chartex" xmlns:cx6="http://schemas.microsoft.com/office/drawing/2016/5/12/chartex" xmlns:cx7="http://schemas.microsoft.com/office/drawing/2016/5/13/chartex" xmlns:cx8="http://schemas.microsoft.com/office/drawing/2016/5/14/chartex" xmlns:mc="http://schemas.openxmlformats.org/markup-compatibility/2006" xmlns:aink="http://schemas.microsoft.com/office/drawing/2016/ink" xmlns:am3d="http://schemas.microsoft.com/office/drawing/2017/model3d" xmlns:o="urn:schemas-microsoft-com:office:office" xmlns:oel="http://schemas.microsoft.com/office/2019/extlst" xmlns:r="http://schemas.openxmlformats.org/officeDocument/2006/relationships" xmlns:m="http://schemas.openxmlformats.org/officeDocument/2006/math" xmlns:v="urn:schemas-microsoft-com:vml" xmlns:wp14="http://schemas.microsoft.com/office/word/2010/wordprocessingDrawing" xmlns:wp="http://schemas.openxmlformats.org/drawingml/2006/wordprocessingDrawing" xmlns:w10="urn:schemas-microsoft-com:office:word" xmlns:w="http://schemas.openxmlformats.org/wordprocessingml/2006/main" xmlns:w14="http://schemas.microsoft.com/office/word/2010/wordml" xmlns:w15="http://schemas.microsoft.com/office/word/2012/wordml" xmlns:w16cex="http://schemas.microsoft.com/office/word/2018/wordml/cex" xmlns:w16cid="http://schemas.microsoft.com/office/word/2016/wordml/cid" xmlns:w16="http://schemas.microsoft.com/office/word/2018/wordml" xmlns:w16sdtdh="http://schemas.microsoft.com/office/word/2020/wordml/sdtdatahash" xmlns:w16se="http://schemas.microsoft.com/office/word/2015/wordml/symex" xmlns:wpg="http://schemas.microsoft.com/office/word/2010/wordprocessingGroup" xmlns:wpi="http://schemas.microsoft.com/office/word/2010/wordprocessingInk" xmlns:wne="http://schemas.microsoft.com/office/word/2006/wordml" xmlns:wps="http://schemas.microsoft.com/office/word/2010/wordprocessingShape" mc:Ignorable="w14 w15 w16se w16cid w16 w16cex w16sdtdh wp14">
-  <w16cex:commentExtensible w16cex:durableId="26FEAB05" w16cex:dateUtc="2022-10-22T21:46:00Z"/>
-</w16cex:commentsExtensible>
-</file>
-
-<file path=word/commentsIds.xml><?xml version="1.0" encoding="utf-8"?>
-<w16cid:commentsIds xmlns:wpc="http://schemas.microsoft.com/office/word/2010/wordprocessingCanvas" xmlns:cx="http://schemas.microsoft.com/office/drawing/2014/chartex" xmlns:cx1="http://schemas.microsoft.com/office/drawing/2015/9/8/chartex" xmlns:cx2="http://schemas.microsoft.com/office/drawing/2015/10/21/chartex" xmlns:cx3="http://schemas.microsoft.com/office/drawing/2016/5/9/chartex" xmlns:cx4="http://schemas.microsoft.com/office/drawing/2016/5/10/chartex" xmlns:cx5="http://schemas.microsoft.com/office/drawing/2016/5/11/chartex" xmlns:cx6="http://schemas.microsoft.com/office/drawing/2016/5/12/chartex" xmlns:cx7="http://schemas.microsoft.com/office/drawing/2016/5/13/chartex" xmlns:cx8="http://schemas.microsoft.com/office/drawing/2016/5/14/chartex" xmlns:mc="http://schemas.openxmlformats.org/markup-compatibility/2006" xmlns:aink="http://schemas.microsoft.com/office/drawing/2016/ink" xmlns:am3d="http://schemas.microsoft.com/office/drawing/2017/model3d" xmlns:o="urn:schemas-microsoft-com:office:office" xmlns:oel="http://schemas.microsoft.com/office/2019/extlst" xmlns:r="http://schemas.openxmlformats.org/officeDocument/2006/relationships" xmlns:m="http://schemas.openxmlformats.org/officeDocument/2006/math" xmlns:v="urn:schemas-microsoft-com:vml" xmlns:wp14="http://schemas.microsoft.com/office/word/2010/wordprocessingDrawing" xmlns:wp="http://schemas.openxmlformats.org/drawingml/2006/wordprocessingDrawing" xmlns:w10="urn:schemas-microsoft-com:office:word" xmlns:w="http://schemas.openxmlformats.org/wordprocessingml/2006/main" xmlns:w14="http://schemas.microsoft.com/office/word/2010/wordml" xmlns:w15="http://schemas.microsoft.com/office/word/2012/wordml" xmlns:w16cex="http://schemas.microsoft.com/office/word/2018/wordml/cex" xmlns:w16cid="http://schemas.microsoft.com/office/word/2016/wordml/cid" xmlns:w16="http://schemas.microsoft.com/office/word/2018/wordml" xmlns:w16sdtdh="http://schemas.microsoft.com/office/word/2020/wordml/sdtdatahash" xmlns:w16se="http://schemas.microsoft.com/office/word/2015/wordml/symex" xmlns:wpg="http://schemas.microsoft.com/office/word/2010/wordprocessingGroup" xmlns:wpi="http://schemas.microsoft.com/office/word/2010/wordprocessingInk" xmlns:wne="http://schemas.microsoft.com/office/word/2006/wordml" xmlns:wps="http://schemas.microsoft.com/office/word/2010/wordprocessingShape" mc:Ignorable="w14 w15 w16se w16cid w16 w16cex w16sdtdh wp14">
-  <w16cid:commentId w16cid:paraId="72441CB5" w16cid:durableId="26FEAB05"/>
-</w16cid:commentsIds>
 </file>
 
 <file path=word/numbering.xml><?xml version="1.0" encoding="utf-8"?>
@@ -13514,14 +12936,6 @@
     <w:abstractNumId w:val="3"/>
   </w:num>
 </w:numbering>
-</file>
-
-<file path=word/people.xml><?xml version="1.0" encoding="utf-8"?>
-<w15:people xmlns:wpc="http://schemas.microsoft.com/office/word/2010/wordprocessingCanvas" xmlns:cx="http://schemas.microsoft.com/office/drawing/2014/chartex" xmlns:cx1="http://schemas.microsoft.com/office/drawing/2015/9/8/chartex" xmlns:cx2="http://schemas.microsoft.com/office/drawing/2015/10/21/chartex" xmlns:cx3="http://schemas.microsoft.com/office/drawing/2016/5/9/chartex" xmlns:cx4="http://schemas.microsoft.com/office/drawing/2016/5/10/chartex" xmlns:cx5="http://schemas.microsoft.com/office/drawing/2016/5/11/chartex" xmlns:cx6="http://schemas.microsoft.com/office/drawing/2016/5/12/chartex" xmlns:cx7="http://schemas.microsoft.com/office/drawing/2016/5/13/chartex" xmlns:cx8="http://schemas.microsoft.com/office/drawing/2016/5/14/chartex" xmlns:mc="http://schemas.openxmlformats.org/markup-compatibility/2006" xmlns:aink="http://schemas.microsoft.com/office/drawing/2016/ink" xmlns:am3d="http://schemas.microsoft.com/office/drawing/2017/model3d" xmlns:o="urn:schemas-microsoft-com:office:office" xmlns:oel="http://schemas.microsoft.com/office/2019/extlst" xmlns:r="http://schemas.openxmlformats.org/officeDocument/2006/relationships" xmlns:m="http://schemas.openxmlformats.org/officeDocument/2006/math" xmlns:v="urn:schemas-microsoft-com:vml" xmlns:wp14="http://schemas.microsoft.com/office/word/2010/wordprocessingDrawing" xmlns:wp="http://schemas.openxmlformats.org/drawingml/2006/wordprocessingDrawing" xmlns:w10="urn:schemas-microsoft-com:office:word" xmlns:w="http://schemas.openxmlformats.org/wordprocessingml/2006/main" xmlns:w14="http://schemas.microsoft.com/office/word/2010/wordml" xmlns:w15="http://schemas.microsoft.com/office/word/2012/wordml" xmlns:w16cex="http://schemas.microsoft.com/office/word/2018/wordml/cex" xmlns:w16cid="http://schemas.microsoft.com/office/word/2016/wordml/cid" xmlns:w16="http://schemas.microsoft.com/office/word/2018/wordml" xmlns:w16sdtdh="http://schemas.microsoft.com/office/word/2020/wordml/sdtdatahash" xmlns:w16se="http://schemas.microsoft.com/office/word/2015/wordml/symex" xmlns:wpg="http://schemas.microsoft.com/office/word/2010/wordprocessingGroup" xmlns:wpi="http://schemas.microsoft.com/office/word/2010/wordprocessingInk" xmlns:wne="http://schemas.microsoft.com/office/word/2006/wordml" xmlns:wps="http://schemas.microsoft.com/office/word/2010/wordprocessingShape" mc:Ignorable="w14 w15 w16se w16cid w16 w16cex w16sdtdh wp14">
-  <w15:person w15:author="Ac Hybl">
-    <w15:presenceInfo w15:providerId="None" w15:userId="Ac Hybl"/>
-  </w15:person>
-</w15:people>
 </file>
 
 <file path=word/styles.xml><?xml version="1.0" encoding="utf-8"?>

</xml_diff>

<commit_message>
put the rest of the testimony in
</commit_message>
<xml_diff>
--- a/resources/testimony.docx
+++ b/resources/testimony.docx
@@ -81,19 +81,33 @@
         <w:rPr>
           <w:rFonts w:ascii="Times New Roman" w:hAnsi="Times New Roman" w:cs="Times New Roman"/>
         </w:rPr>
-        <w:t>. After five seconds of mental gymnastics, I realized that a satisfactory answer comprised a four</w:t>
-      </w:r>
-      <w:r>
-        <w:rPr>
-          <w:rFonts w:ascii="Times New Roman" w:hAnsi="Times New Roman" w:cs="Times New Roman"/>
-        </w:rPr>
-        <w:t xml:space="preserve"> </w:t>
-      </w:r>
-      <w:r>
-        <w:rPr>
-          <w:rFonts w:ascii="Times New Roman" w:hAnsi="Times New Roman" w:cs="Times New Roman"/>
-        </w:rPr>
-        <w:t>hour conversation that neither of us could have at a Friday night vespers.</w:t>
+        <w:t xml:space="preserve">. After five seconds of mental gymnastics, I realized that a satisfactory answer comprised a </w:t>
+      </w:r>
+      <w:proofErr w:type="gramStart"/>
+      <w:r>
+        <w:rPr>
+          <w:rFonts w:ascii="Times New Roman" w:hAnsi="Times New Roman" w:cs="Times New Roman"/>
+        </w:rPr>
+        <w:t>four</w:t>
+      </w:r>
+      <w:r>
+        <w:rPr>
+          <w:rFonts w:ascii="Times New Roman" w:hAnsi="Times New Roman" w:cs="Times New Roman"/>
+        </w:rPr>
+        <w:t xml:space="preserve"> </w:t>
+      </w:r>
+      <w:r>
+        <w:rPr>
+          <w:rFonts w:ascii="Times New Roman" w:hAnsi="Times New Roman" w:cs="Times New Roman"/>
+        </w:rPr>
+        <w:t>hour</w:t>
+      </w:r>
+      <w:proofErr w:type="gramEnd"/>
+      <w:r>
+        <w:rPr>
+          <w:rFonts w:ascii="Times New Roman" w:hAnsi="Times New Roman" w:cs="Times New Roman"/>
+        </w:rPr>
+        <w:t xml:space="preserve"> conversation that neither of us could have at a Friday night vespers.</w:t>
       </w:r>
     </w:p>
     <w:p>
@@ -298,13 +312,7 @@
         <w:rPr>
           <w:rFonts w:ascii="Times New Roman" w:hAnsi="Times New Roman" w:cs="Times New Roman"/>
         </w:rPr>
-        <w:t>My story</w:t>
-      </w:r>
-      <w:r>
-        <w:rPr>
-          <w:rFonts w:ascii="Times New Roman" w:hAnsi="Times New Roman" w:cs="Times New Roman"/>
-        </w:rPr>
-        <w:t xml:space="preserve"> offers </w:t>
+        <w:t xml:space="preserve">My story offers </w:t>
       </w:r>
       <w:r>
         <w:rPr>
@@ -328,13 +336,7 @@
         <w:rPr>
           <w:rFonts w:ascii="Times New Roman" w:hAnsi="Times New Roman" w:cs="Times New Roman"/>
         </w:rPr>
-        <w:t>the last decade.</w:t>
-      </w:r>
-      <w:r>
-        <w:rPr>
-          <w:rFonts w:ascii="Times New Roman" w:hAnsi="Times New Roman" w:cs="Times New Roman"/>
-        </w:rPr>
-        <w:t xml:space="preserve"> </w:t>
+        <w:t xml:space="preserve">the last decade. </w:t>
       </w:r>
       <w:r>
         <w:rPr>
@@ -1508,7 +1510,21 @@
         <w:rPr>
           <w:rFonts w:ascii="Times New Roman" w:hAnsi="Times New Roman" w:cs="Times New Roman"/>
         </w:rPr>
-        <w:t xml:space="preserve"> happened between the day my life was flown across the Atlantic and my next vivid memory less than a year later. I was quite excited when my grandma, by far my closest friend among extended family, decided to visit us. My parents </w:t>
+        <w:t xml:space="preserve"> happened between the day my life was flown across the Atlantic and my next vivid memory less than a year later. I was quite excited when my grandma, by far my closest friend among </w:t>
+      </w:r>
+      <w:proofErr w:type="gramStart"/>
+      <w:r>
+        <w:rPr>
+          <w:rFonts w:ascii="Times New Roman" w:hAnsi="Times New Roman" w:cs="Times New Roman"/>
+        </w:rPr>
+        <w:t>extended</w:t>
+      </w:r>
+      <w:proofErr w:type="gramEnd"/>
+      <w:r>
+        <w:rPr>
+          <w:rFonts w:ascii="Times New Roman" w:hAnsi="Times New Roman" w:cs="Times New Roman"/>
+        </w:rPr>
+        <w:t xml:space="preserve"> family, decided to visit us. My parents </w:t>
       </w:r>
       <w:r>
         <w:rPr>
@@ -2257,7 +2273,21 @@
         <w:rPr>
           <w:rFonts w:ascii="Times New Roman" w:hAnsi="Times New Roman" w:cs="Times New Roman"/>
         </w:rPr>
-        <w:t>I began to notice the guys in my class much more than the girls.</w:t>
+        <w:t xml:space="preserve">I </w:t>
+      </w:r>
+      <w:proofErr w:type="gramStart"/>
+      <w:r>
+        <w:rPr>
+          <w:rFonts w:ascii="Times New Roman" w:hAnsi="Times New Roman" w:cs="Times New Roman"/>
+        </w:rPr>
+        <w:t>began to notice</w:t>
+      </w:r>
+      <w:proofErr w:type="gramEnd"/>
+      <w:r>
+        <w:rPr>
+          <w:rFonts w:ascii="Times New Roman" w:hAnsi="Times New Roman" w:cs="Times New Roman"/>
+        </w:rPr>
+        <w:t xml:space="preserve"> the guys in my class much more than the girls.</w:t>
       </w:r>
       <w:r>
         <w:rPr>
@@ -2627,7 +2657,21 @@
         <w:rPr>
           <w:rFonts w:ascii="Times New Roman" w:hAnsi="Times New Roman" w:cs="Times New Roman"/>
         </w:rPr>
-        <w:t xml:space="preserve"> I was asked to sext (well, okay, all I had was a</w:t>
+        <w:t xml:space="preserve"> I was asked to </w:t>
+      </w:r>
+      <w:proofErr w:type="spellStart"/>
+      <w:r>
+        <w:rPr>
+          <w:rFonts w:ascii="Times New Roman" w:hAnsi="Times New Roman" w:cs="Times New Roman"/>
+        </w:rPr>
+        <w:t>sext</w:t>
+      </w:r>
+      <w:proofErr w:type="spellEnd"/>
+      <w:r>
+        <w:rPr>
+          <w:rFonts w:ascii="Times New Roman" w:hAnsi="Times New Roman" w:cs="Times New Roman"/>
+        </w:rPr>
+        <w:t xml:space="preserve"> (well, okay, all I had was a</w:t>
       </w:r>
       <w:r>
         <w:rPr>
@@ -2910,25 +2954,7 @@
         <w:rPr>
           <w:rFonts w:ascii="Times New Roman" w:hAnsi="Times New Roman" w:cs="Times New Roman"/>
         </w:rPr>
-        <w:t>during that time</w:t>
-      </w:r>
-      <w:r>
-        <w:rPr>
-          <w:rFonts w:ascii="Times New Roman" w:hAnsi="Times New Roman" w:cs="Times New Roman"/>
-        </w:rPr>
-        <w:t xml:space="preserve"> probably</w:t>
-      </w:r>
-      <w:r>
-        <w:rPr>
-          <w:rFonts w:ascii="Times New Roman" w:hAnsi="Times New Roman" w:cs="Times New Roman"/>
-        </w:rPr>
-        <w:t xml:space="preserve"> </w:t>
-      </w:r>
-      <w:r>
-        <w:rPr>
-          <w:rFonts w:ascii="Times New Roman" w:hAnsi="Times New Roman" w:cs="Times New Roman"/>
-        </w:rPr>
-        <w:t xml:space="preserve">because he lacked </w:t>
+        <w:t xml:space="preserve">during that time probably because he lacked </w:t>
       </w:r>
       <w:r>
         <w:rPr>
@@ -3664,7 +3690,21 @@
         <w:rPr>
           <w:rFonts w:ascii="Times New Roman" w:hAnsi="Times New Roman" w:cs="Times New Roman"/>
         </w:rPr>
-        <w:t xml:space="preserve"> theorized, "What they are feeling isn't love. They don't know what love is. I mean, how could they?" the listening stopped. A habit of self-derision and overthinking settled in its place. </w:t>
+        <w:t xml:space="preserve"> theorized, "What they are feeling isn't love. They don't know what love is. I mean, how could they?" the listening stopped. A habit of self-</w:t>
+      </w:r>
+      <w:proofErr w:type="gramStart"/>
+      <w:r>
+        <w:rPr>
+          <w:rFonts w:ascii="Times New Roman" w:hAnsi="Times New Roman" w:cs="Times New Roman"/>
+        </w:rPr>
+        <w:t>derision</w:t>
+      </w:r>
+      <w:proofErr w:type="gramEnd"/>
+      <w:r>
+        <w:rPr>
+          <w:rFonts w:ascii="Times New Roman" w:hAnsi="Times New Roman" w:cs="Times New Roman"/>
+        </w:rPr>
+        <w:t xml:space="preserve"> and overthinking settled in its place. </w:t>
       </w:r>
     </w:p>
     <w:p>
@@ -3799,12 +3839,14 @@
           <w:rFonts w:ascii="Times New Roman" w:hAnsi="Times New Roman" w:cs="Times New Roman"/>
         </w:rPr>
       </w:pPr>
+      <w:proofErr w:type="gramStart"/>
       <w:r>
         <w:rPr>
           <w:rFonts w:ascii="Times New Roman" w:hAnsi="Times New Roman" w:cs="Times New Roman"/>
         </w:rPr>
         <w:t>Until</w:t>
       </w:r>
+      <w:proofErr w:type="gramEnd"/>
       <w:r>
         <w:rPr>
           <w:rFonts w:ascii="Times New Roman" w:hAnsi="Times New Roman" w:cs="Times New Roman"/>
@@ -4451,7 +4493,21 @@
         <w:rPr>
           <w:rFonts w:ascii="Times New Roman" w:hAnsi="Times New Roman" w:cs="Times New Roman"/>
         </w:rPr>
-        <w:t xml:space="preserve"> that sometimes guys "have a lot of testosterone" and they may need to "</w:t>
+        <w:t xml:space="preserve"> that sometimes guys "have a lot of </w:t>
+      </w:r>
+      <w:proofErr w:type="gramStart"/>
+      <w:r>
+        <w:rPr>
+          <w:rFonts w:ascii="Times New Roman" w:hAnsi="Times New Roman" w:cs="Times New Roman"/>
+        </w:rPr>
+        <w:t>testosterone</w:t>
+      </w:r>
+      <w:proofErr w:type="gramEnd"/>
+      <w:r>
+        <w:rPr>
+          <w:rFonts w:ascii="Times New Roman" w:hAnsi="Times New Roman" w:cs="Times New Roman"/>
+        </w:rPr>
+        <w:t>" and they may need to "</w:t>
       </w:r>
       <w:r>
         <w:rPr>
@@ -4549,7 +4605,21 @@
         <w:rPr>
           <w:rFonts w:ascii="Times New Roman" w:hAnsi="Times New Roman" w:cs="Times New Roman"/>
         </w:rPr>
-        <w:t>would have rather been in trouble for actually having sex with a girl than for watching gay porn.</w:t>
+        <w:t xml:space="preserve">would have rather been in trouble for </w:t>
+      </w:r>
+      <w:proofErr w:type="gramStart"/>
+      <w:r>
+        <w:rPr>
+          <w:rFonts w:ascii="Times New Roman" w:hAnsi="Times New Roman" w:cs="Times New Roman"/>
+        </w:rPr>
+        <w:t>actually having</w:t>
+      </w:r>
+      <w:proofErr w:type="gramEnd"/>
+      <w:r>
+        <w:rPr>
+          <w:rFonts w:ascii="Times New Roman" w:hAnsi="Times New Roman" w:cs="Times New Roman"/>
+        </w:rPr>
+        <w:t xml:space="preserve"> sex with a girl than for watching gay porn.</w:t>
       </w:r>
     </w:p>
     <w:p>
@@ -4583,8 +4653,16 @@
           <w:rFonts w:ascii="Times New Roman" w:hAnsi="Times New Roman" w:cs="Times New Roman"/>
         </w:rPr>
         <w:br/>
-        <w:t>"Mhmmm</w:t>
-      </w:r>
+        <w:t>"</w:t>
+      </w:r>
+      <w:proofErr w:type="spellStart"/>
+      <w:r>
+        <w:rPr>
+          <w:rFonts w:ascii="Times New Roman" w:hAnsi="Times New Roman" w:cs="Times New Roman"/>
+        </w:rPr>
+        <w:t>Mhmmm</w:t>
+      </w:r>
+      <w:proofErr w:type="spellEnd"/>
       <w:r>
         <w:rPr>
           <w:rFonts w:ascii="Times New Roman" w:hAnsi="Times New Roman" w:cs="Times New Roman"/>
@@ -5039,11 +5117,19 @@
         </w:rPr>
         <w:t xml:space="preserve"> </w:t>
       </w:r>
-      <w:r>
-        <w:rPr>
-          <w:rFonts w:ascii="Times New Roman" w:hAnsi="Times New Roman" w:cs="Times New Roman"/>
-        </w:rPr>
-        <w:t xml:space="preserve">opening up </w:t>
+      <w:proofErr w:type="gramStart"/>
+      <w:r>
+        <w:rPr>
+          <w:rFonts w:ascii="Times New Roman" w:hAnsi="Times New Roman" w:cs="Times New Roman"/>
+        </w:rPr>
+        <w:t>opening up</w:t>
+      </w:r>
+      <w:proofErr w:type="gramEnd"/>
+      <w:r>
+        <w:rPr>
+          <w:rFonts w:ascii="Times New Roman" w:hAnsi="Times New Roman" w:cs="Times New Roman"/>
+        </w:rPr>
+        <w:t xml:space="preserve"> </w:t>
       </w:r>
       <w:r>
         <w:rPr>
@@ -6554,11 +6640,19 @@
         </w:rPr>
         <w:t xml:space="preserve">en? </w:t>
       </w:r>
-      <w:r>
-        <w:rPr>
-          <w:rFonts w:ascii="Times New Roman" w:hAnsi="Times New Roman" w:cs="Times New Roman"/>
-        </w:rPr>
-        <w:t xml:space="preserve">That's </w:t>
+      <w:proofErr w:type="gramStart"/>
+      <w:r>
+        <w:rPr>
+          <w:rFonts w:ascii="Times New Roman" w:hAnsi="Times New Roman" w:cs="Times New Roman"/>
+        </w:rPr>
+        <w:t>That's</w:t>
+      </w:r>
+      <w:proofErr w:type="gramEnd"/>
+      <w:r>
+        <w:rPr>
+          <w:rFonts w:ascii="Times New Roman" w:hAnsi="Times New Roman" w:cs="Times New Roman"/>
+        </w:rPr>
+        <w:t xml:space="preserve"> </w:t>
       </w:r>
       <w:r>
         <w:rPr>
@@ -7956,14 +8050,22 @@
         <w:rPr>
           <w:rFonts w:ascii="Times New Roman" w:hAnsi="Times New Roman" w:cs="Times New Roman"/>
         </w:rPr>
-        <w:t xml:space="preserve"> so I don't accidentally touch his hand. Was that </w:t>
-      </w:r>
-      <w:r>
-        <w:rPr>
-          <w:rFonts w:ascii="Times New Roman" w:hAnsi="Times New Roman" w:cs="Times New Roman"/>
-        </w:rPr>
-        <w:t>Tristan</w:t>
-      </w:r>
+        <w:t xml:space="preserve"> so I don't accidentally touch his hand. Was </w:t>
+      </w:r>
+      <w:proofErr w:type="gramStart"/>
+      <w:r>
+        <w:rPr>
+          <w:rFonts w:ascii="Times New Roman" w:hAnsi="Times New Roman" w:cs="Times New Roman"/>
+        </w:rPr>
+        <w:t xml:space="preserve">that </w:t>
+      </w:r>
+      <w:r>
+        <w:rPr>
+          <w:rFonts w:ascii="Times New Roman" w:hAnsi="Times New Roman" w:cs="Times New Roman"/>
+        </w:rPr>
+        <w:t>Luke</w:t>
+      </w:r>
+      <w:proofErr w:type="gramEnd"/>
       <w:r>
         <w:rPr>
           <w:rFonts w:ascii="Times New Roman" w:hAnsi="Times New Roman" w:cs="Times New Roman"/>
@@ -8006,7 +8108,21 @@
         <w:rPr>
           <w:rFonts w:ascii="Times New Roman" w:hAnsi="Times New Roman" w:cs="Times New Roman"/>
         </w:rPr>
-        <w:t xml:space="preserve"> I remember sitting down in a classroom after successfully avoiding eye contact with all my male classmates. I meant to ask the teacher about my grade, but a classmate walked in and sat in front of me. </w:t>
+        <w:t xml:space="preserve"> I remember sitting down in a classroom after </w:t>
+      </w:r>
+      <w:proofErr w:type="gramStart"/>
+      <w:r>
+        <w:rPr>
+          <w:rFonts w:ascii="Times New Roman" w:hAnsi="Times New Roman" w:cs="Times New Roman"/>
+        </w:rPr>
+        <w:t>successfully avoiding</w:t>
+      </w:r>
+      <w:proofErr w:type="gramEnd"/>
+      <w:r>
+        <w:rPr>
+          <w:rFonts w:ascii="Times New Roman" w:hAnsi="Times New Roman" w:cs="Times New Roman"/>
+        </w:rPr>
+        <w:t xml:space="preserve"> eye contact with all my male classmates. I meant to ask the teacher about my grade, but a classmate walked in and sat in front of me. </w:t>
       </w:r>
     </w:p>
     <w:p>
@@ -8191,7 +8307,21 @@
         <w:rPr>
           <w:rFonts w:ascii="Times New Roman" w:hAnsi="Times New Roman" w:cs="Times New Roman"/>
         </w:rPr>
-        <w:t xml:space="preserve"> reinforced over and over again.</w:t>
+        <w:t xml:space="preserve"> reinforced </w:t>
+      </w:r>
+      <w:proofErr w:type="gramStart"/>
+      <w:r>
+        <w:rPr>
+          <w:rFonts w:ascii="Times New Roman" w:hAnsi="Times New Roman" w:cs="Times New Roman"/>
+        </w:rPr>
+        <w:t>over and over again</w:t>
+      </w:r>
+      <w:proofErr w:type="gramEnd"/>
+      <w:r>
+        <w:rPr>
+          <w:rFonts w:ascii="Times New Roman" w:hAnsi="Times New Roman" w:cs="Times New Roman"/>
+        </w:rPr>
+        <w:t>.</w:t>
       </w:r>
       <w:r>
         <w:rPr>
@@ -9190,6 +9320,7 @@
         </w:rPr>
         <w:t xml:space="preserve">I recall </w:t>
       </w:r>
+      <w:proofErr w:type="gramStart"/>
       <w:r>
         <w:rPr>
           <w:rFonts w:ascii="Times New Roman" w:hAnsi="Times New Roman" w:cs="Times New Roman"/>
@@ -9206,7 +9337,14 @@
         <w:rPr>
           <w:rFonts w:ascii="Times New Roman" w:hAnsi="Times New Roman" w:cs="Times New Roman"/>
         </w:rPr>
-        <w:t xml:space="preserve">up </w:t>
+        <w:t>up</w:t>
+      </w:r>
+      <w:proofErr w:type="gramEnd"/>
+      <w:r>
+        <w:rPr>
+          <w:rFonts w:ascii="Times New Roman" w:hAnsi="Times New Roman" w:cs="Times New Roman"/>
+        </w:rPr>
+        <w:t xml:space="preserve"> </w:t>
       </w:r>
       <w:r>
         <w:rPr>
@@ -9693,7 +9831,21 @@
         <w:rPr>
           <w:rFonts w:ascii="Times New Roman" w:hAnsi="Times New Roman" w:cs="Times New Roman"/>
         </w:rPr>
-        <w:t xml:space="preserve">explained how being same-sex attracted may not be a conscious </w:t>
+        <w:t xml:space="preserve">explained how being </w:t>
+      </w:r>
+      <w:proofErr w:type="gramStart"/>
+      <w:r>
+        <w:rPr>
+          <w:rFonts w:ascii="Times New Roman" w:hAnsi="Times New Roman" w:cs="Times New Roman"/>
+        </w:rPr>
+        <w:t>same-sex</w:t>
+      </w:r>
+      <w:proofErr w:type="gramEnd"/>
+      <w:r>
+        <w:rPr>
+          <w:rFonts w:ascii="Times New Roman" w:hAnsi="Times New Roman" w:cs="Times New Roman"/>
+        </w:rPr>
+        <w:t xml:space="preserve"> attracted may not be a conscious </w:t>
       </w:r>
       <w:r>
         <w:rPr>
@@ -11365,7 +11517,21 @@
         <w:rPr>
           <w:rFonts w:ascii="Times New Roman" w:hAnsi="Times New Roman" w:cs="Times New Roman"/>
         </w:rPr>
-        <w:t xml:space="preserve"> to open up to</w:t>
+        <w:t xml:space="preserve"> to </w:t>
+      </w:r>
+      <w:proofErr w:type="gramStart"/>
+      <w:r>
+        <w:rPr>
+          <w:rFonts w:ascii="Times New Roman" w:hAnsi="Times New Roman" w:cs="Times New Roman"/>
+        </w:rPr>
+        <w:t>open up</w:t>
+      </w:r>
+      <w:proofErr w:type="gramEnd"/>
+      <w:r>
+        <w:rPr>
+          <w:rFonts w:ascii="Times New Roman" w:hAnsi="Times New Roman" w:cs="Times New Roman"/>
+        </w:rPr>
+        <w:t xml:space="preserve"> to</w:t>
       </w:r>
       <w:r>
         <w:rPr>
@@ -13940,13 +14106,7 @@
           <w:rFonts w:ascii="Times New Roman" w:hAnsi="Times New Roman" w:cs="Times New Roman"/>
         </w:rPr>
         <w:lastRenderedPageBreak/>
-        <w:t>receive love.</w:t>
-      </w:r>
-      <w:r>
-        <w:rPr>
-          <w:rFonts w:ascii="Times New Roman" w:hAnsi="Times New Roman" w:cs="Times New Roman"/>
-        </w:rPr>
-        <w:t xml:space="preserve"> </w:t>
+        <w:t xml:space="preserve">receive love. </w:t>
       </w:r>
       <w:r>
         <w:rPr>

</xml_diff>